<commit_message>
Updated Crit Thinking Assignment 1
- added more to question 7
- added .gitignore file to ignore temporary Microsoft Office files.
</commit_message>
<xml_diff>
--- a/ICT/CritThink_Assessment1/ICTSAS432__AE_Kn_1of2.docx
+++ b/ICT/CritThink_Assessment1/ICTSAS432__AE_Kn_1of2.docx
@@ -241,18 +241,8 @@
           <w:szCs w:val="22"/>
           <w:lang w:eastAsia="en-AU"/>
         </w:rPr>
-        <w:t xml:space="preserve">Ryan “Lunar” </w:t>
-      </w:r>
-      <w:proofErr w:type="spellStart"/>
-      <w:r>
-        <w:rPr>
-          <w:sz w:val="22"/>
-          <w:szCs w:val="22"/>
-          <w:lang w:eastAsia="en-AU"/>
-        </w:rPr>
-        <w:t>Bassil</w:t>
-      </w:r>
-      <w:proofErr w:type="spellEnd"/>
+        <w:t>Ryan “Lunar” Bassil</w:t>
+      </w:r>
     </w:p>
     <w:p>
       <w:pPr>
@@ -510,7 +500,7 @@
         <w:rPr>
           <w:noProof/>
         </w:rPr>
-        <w:t>7 April 2022</w:t>
+        <w:t>25 April 2022</w:t>
       </w:r>
       <w:r>
         <w:fldChar w:fldCharType="end"/>
@@ -1727,43 +1717,7 @@
           <w:iCs/>
           <w:szCs w:val="24"/>
         </w:rPr>
-        <w:t xml:space="preserve">"Critical thinking is the intellectually disciplined process of actively and </w:t>
-      </w:r>
-      <w:r>
-        <w:rPr>
-          <w:rFonts w:ascii="Biome" w:hAnsi="Biome" w:cs="Biome"/>
-          <w:i/>
-          <w:iCs/>
-          <w:szCs w:val="24"/>
-        </w:rPr>
-        <w:t>skilfully</w:t>
-      </w:r>
-      <w:r>
-        <w:rPr>
-          <w:rFonts w:ascii="Biome" w:hAnsi="Biome" w:cs="Biome"/>
-          <w:i/>
-          <w:iCs/>
-          <w:szCs w:val="24"/>
-        </w:rPr>
-        <w:t xml:space="preserve"> conceptualizing, applying, analy</w:t>
-      </w:r>
-      <w:r>
-        <w:rPr>
-          <w:rFonts w:ascii="Biome" w:hAnsi="Biome" w:cs="Biome"/>
-          <w:i/>
-          <w:iCs/>
-          <w:szCs w:val="24"/>
-        </w:rPr>
-        <w:t>s</w:t>
-      </w:r>
-      <w:r>
-        <w:rPr>
-          <w:rFonts w:ascii="Biome" w:hAnsi="Biome" w:cs="Biome"/>
-          <w:i/>
-          <w:iCs/>
-          <w:szCs w:val="24"/>
-        </w:rPr>
-        <w:t>ing, synthesizing, and/or evaluating information gathered from, or generated by, observation, experience, reflection, reasoning, or communication, as a guide to belief and action" (Scriven, 1996).</w:t>
+        <w:t>"Critical thinking is the intellectually disciplined process of actively and skilfully conceptualizing, applying, analysing, synthesizing, and/or evaluating information gathered from, or generated by, observation, experience, reflection, reasoning, or communication, as a guide to belief and action" (Scriven, 1996).</w:t>
       </w:r>
       <w:r>
         <w:rPr>
@@ -3343,6 +3297,49 @@
           <w:szCs w:val="24"/>
         </w:rPr>
         <w:t xml:space="preserve"> program on a Windows based PC will provide some beneficial information on the PC specs and recent logs of activities.</w:t>
+      </w:r>
+    </w:p>
+    <w:p>
+      <w:pPr>
+        <w:pStyle w:val="Body"/>
+        <w:numPr>
+          <w:ilvl w:val="0"/>
+          <w:numId w:val="8"/>
+        </w:numPr>
+        <w:pBdr>
+          <w:top w:val="single" w:sz="4" w:space="1" w:color="2D739F"/>
+          <w:left w:val="single" w:sz="4" w:space="4" w:color="2D739F"/>
+          <w:bottom w:val="single" w:sz="4" w:space="1" w:color="2D739F"/>
+          <w:right w:val="single" w:sz="4" w:space="4" w:color="2D739F"/>
+        </w:pBdr>
+        <w:rPr>
+          <w:rFonts w:ascii="Biome" w:hAnsi="Biome" w:cs="Biome"/>
+          <w:szCs w:val="24"/>
+        </w:rPr>
+      </w:pPr>
+      <w:r>
+        <w:rPr>
+          <w:rFonts w:ascii="Biome" w:hAnsi="Biome" w:cs="Biome"/>
+          <w:szCs w:val="24"/>
+        </w:rPr>
+        <w:t xml:space="preserve">Internet speed checks using apps or websites that are safe and commonly used such as: </w:t>
+      </w:r>
+      <w:hyperlink r:id="rId18" w:history="1">
+        <w:r>
+          <w:rPr>
+            <w:rStyle w:val="Hyperlink"/>
+            <w:rFonts w:ascii="Biome" w:hAnsi="Biome" w:cs="Biome"/>
+            <w:szCs w:val="24"/>
+          </w:rPr>
+          <w:t>www.speedtest.net</w:t>
+        </w:r>
+      </w:hyperlink>
+      <w:r>
+        <w:rPr>
+          <w:rFonts w:ascii="Biome" w:hAnsi="Biome" w:cs="Biome"/>
+          <w:szCs w:val="24"/>
+        </w:rPr>
+        <w:t xml:space="preserve"> . This will net you performance diagnostics of local and external connections.</w:t>
       </w:r>
     </w:p>
     <w:p>
@@ -3429,7 +3426,7 @@
                     <pic:cNvPicPr/>
                   </pic:nvPicPr>
                   <pic:blipFill>
-                    <a:blip r:embed="rId18">
+                    <a:blip r:embed="rId19">
                       <a:extLst>
                         <a:ext uri="{28A0092B-C50C-407E-A947-70E740481C1C}">
                           <a14:useLocalDpi xmlns:a14="http://schemas.microsoft.com/office/drawing/2010/main" val="0"/>
@@ -5022,7 +5019,7 @@
           <w:lang w:eastAsia="en-AU"/>
         </w:rPr>
       </w:pPr>
-      <w:hyperlink r:id="rId19" w:history="1">
+      <w:hyperlink r:id="rId20" w:history="1">
         <w:r>
           <w:rPr>
             <w:rStyle w:val="Hyperlink"/>
@@ -5707,6 +5704,9 @@
     </w:r>
     <w:r>
       <w:t xml:space="preserve"> </w:t>
+    </w:r>
+    <w:r>
+      <w:t>Ryan “Lunar” Bassil</w:t>
     </w:r>
   </w:p>
 </w:ftr>
@@ -7274,6 +7274,7 @@
   <w:style w:type="character" w:default="1" w:styleId="DefaultParagraphFont">
     <w:name w:val="Default Paragraph Font"/>
     <w:uiPriority w:val="1"/>
+    <w:semiHidden/>
     <w:unhideWhenUsed/>
   </w:style>
   <w:style w:type="table" w:default="1" w:styleId="TableNormal">
@@ -8991,6 +8992,7 @@
     <w:sig w:usb0="E0002EFF" w:usb1="C000785B" w:usb2="00000009" w:usb3="00000000" w:csb0="000001FF" w:csb1="00000000"/>
   </w:font>
   <w:font w:name="Biome">
+    <w:altName w:val="Biome"/>
     <w:charset w:val="00"/>
     <w:family w:val="swiss"/>
     <w:pitch w:val="variable"/>
@@ -9123,6 +9125,7 @@
   </w:compat>
   <w:rsids>
     <w:rsidRoot w:val="002D0087"/>
+    <w:rsid w:val="000E56A4"/>
     <w:rsid w:val="002D0087"/>
     <w:rsid w:val="0077743A"/>
     <w:rsid w:val="00935D00"/>
@@ -9893,10 +9896,6 @@
 </file>
 
 <file path=customXml/item1.xml><?xml version="1.0" encoding="utf-8"?>
-<b:Sources xmlns:b="http://schemas.openxmlformats.org/officeDocument/2006/bibliography" xmlns="http://schemas.openxmlformats.org/officeDocument/2006/bibliography" SelectedStyle="\APA.XSL" StyleName="APA"/>
-</file>
-
-<file path=customXml/item2.xml><?xml version="1.0" encoding="utf-8"?>
 <?mso-contentType ?>
 <FormTemplates xmlns="http://schemas.microsoft.com/sharepoint/v3/contenttype/forms">
   <Display>DocumentLibraryForm</Display>
@@ -9905,13 +9904,11 @@
 </FormTemplates>
 </file>
 
-<file path=customXml/item3.xml><?xml version="1.0" encoding="utf-8"?>
-<p:properties xmlns:p="http://schemas.microsoft.com/office/2006/metadata/properties" xmlns:xsi="http://www.w3.org/2001/XMLSchema-instance" xmlns:pc="http://schemas.microsoft.com/office/infopath/2007/PartnerControls">
-  <documentManagement/>
-</p:properties>
+<file path=customXml/item2.xml><?xml version="1.0" encoding="utf-8"?>
+<b:Sources xmlns:b="http://schemas.openxmlformats.org/officeDocument/2006/bibliography" xmlns="http://schemas.openxmlformats.org/officeDocument/2006/bibliography" SelectedStyle="\APA.XSL" StyleName="APA"/>
 </file>
 
-<file path=customXml/item4.xml><?xml version="1.0" encoding="utf-8"?>
+<file path=customXml/item3.xml><?xml version="1.0" encoding="utf-8"?>
 <ct:contentTypeSchema xmlns:ct="http://schemas.microsoft.com/office/2006/metadata/contentType" xmlns:ma="http://schemas.microsoft.com/office/2006/metadata/properties/metaAttributes" ct:_="" ma:_="" ma:contentTypeName="Document" ma:contentTypeID="0x010100221CE4F7B357EB469B32CF6CE7167475" ma:contentTypeVersion="9" ma:contentTypeDescription="Create a new document." ma:contentTypeScope="" ma:versionID="e3a979e5c9777e182a9cff8298e2942a">
   <xsd:schema xmlns:xsd="http://www.w3.org/2001/XMLSchema" xmlns:xs="http://www.w3.org/2001/XMLSchema" xmlns:p="http://schemas.microsoft.com/office/2006/metadata/properties" xmlns:ns2="b798198a-4fbf-42be-8530-1d0c80d0fe61" xmlns:ns3="389f41fd-c1fd-42a7-9d73-f4e35625c411" targetNamespace="http://schemas.microsoft.com/office/2006/metadata/properties" ma:root="true" ma:fieldsID="fa14d50392ac2e3966cf29cc49dee434" ns2:_="" ns3:_="">
     <xsd:import namespace="b798198a-4fbf-42be-8530-1d0c80d0fe61"/>
@@ -10108,7 +10105,21 @@
 </ct:contentTypeSchema>
 </file>
 
+<file path=customXml/item4.xml><?xml version="1.0" encoding="utf-8"?>
+<p:properties xmlns:p="http://schemas.microsoft.com/office/2006/metadata/properties" xmlns:xsi="http://www.w3.org/2001/XMLSchema-instance" xmlns:pc="http://schemas.microsoft.com/office/infopath/2007/PartnerControls">
+  <documentManagement/>
+</p:properties>
+</file>
+
 <file path=customXml/itemProps1.xml><?xml version="1.0" encoding="utf-8"?>
+<ds:datastoreItem xmlns:ds="http://schemas.openxmlformats.org/officeDocument/2006/customXml" ds:itemID="{583A086E-6341-4041-9A5E-1FF20637433B}">
+  <ds:schemaRefs>
+    <ds:schemaRef ds:uri="http://schemas.microsoft.com/sharepoint/v3/contenttype/forms"/>
+  </ds:schemaRefs>
+</ds:datastoreItem>
+</file>
+
+<file path=customXml/itemProps2.xml><?xml version="1.0" encoding="utf-8"?>
 <ds:datastoreItem xmlns:ds="http://schemas.openxmlformats.org/officeDocument/2006/customXml" ds:itemID="{8A3840AC-78A2-CF42-9AD8-01CD1749F8E7}">
   <ds:schemaRefs>
     <ds:schemaRef ds:uri="http://schemas.openxmlformats.org/officeDocument/2006/bibliography"/>
@@ -10116,24 +10127,7 @@
 </ds:datastoreItem>
 </file>
 
-<file path=customXml/itemProps2.xml><?xml version="1.0" encoding="utf-8"?>
-<ds:datastoreItem xmlns:ds="http://schemas.openxmlformats.org/officeDocument/2006/customXml" ds:itemID="{583A086E-6341-4041-9A5E-1FF20637433B}">
-  <ds:schemaRefs>
-    <ds:schemaRef ds:uri="http://schemas.microsoft.com/sharepoint/v3/contenttype/forms"/>
-  </ds:schemaRefs>
-</ds:datastoreItem>
-</file>
-
 <file path=customXml/itemProps3.xml><?xml version="1.0" encoding="utf-8"?>
-<ds:datastoreItem xmlns:ds="http://schemas.openxmlformats.org/officeDocument/2006/customXml" ds:itemID="{CCF58D16-A835-4BDB-A50F-CD88A88BBFEB}">
-  <ds:schemaRefs>
-    <ds:schemaRef ds:uri="http://schemas.microsoft.com/office/2006/metadata/properties"/>
-    <ds:schemaRef ds:uri="http://schemas.microsoft.com/office/infopath/2007/PartnerControls"/>
-  </ds:schemaRefs>
-</ds:datastoreItem>
-</file>
-
-<file path=customXml/itemProps4.xml><?xml version="1.0" encoding="utf-8"?>
 <ds:datastoreItem xmlns:ds="http://schemas.openxmlformats.org/officeDocument/2006/customXml" ds:itemID="{BA490E6F-60E9-4574-90F1-58D20141A31F}">
   <ds:schemaRefs>
     <ds:schemaRef ds:uri="http://schemas.microsoft.com/office/2006/metadata/contentType"/>
@@ -10152,6 +10146,15 @@
 </ds:datastoreItem>
 </file>
 
+<file path=customXml/itemProps4.xml><?xml version="1.0" encoding="utf-8"?>
+<ds:datastoreItem xmlns:ds="http://schemas.openxmlformats.org/officeDocument/2006/customXml" ds:itemID="{CCF58D16-A835-4BDB-A50F-CD88A88BBFEB}">
+  <ds:schemaRefs>
+    <ds:schemaRef ds:uri="http://schemas.microsoft.com/office/2006/metadata/properties"/>
+    <ds:schemaRef ds:uri="http://schemas.microsoft.com/office/infopath/2007/PartnerControls"/>
+  </ds:schemaRefs>
+</ds:datastoreItem>
+</file>
+
 <file path=docMetadata/LabelInfo.xml><?xml version="1.0" encoding="utf-8"?>
 <clbl:labelList xmlns:clbl="http://schemas.microsoft.com/office/2020/mipLabelMetadata">
   <clbl:label id="{1124e982-4ed1-4819-8c70-4a27f3d38393}" enabled="1" method="Standard" siteId="{19537222-55d7-4581-84fb-c2da6e835c74}" contentBits="0" removed="0"/>

</xml_diff>

<commit_message>
Added answers up to q12 in Crit Thinking Assignment 1
</commit_message>
<xml_diff>
--- a/ICT/CritThink_Assessment1/ICTSAS432__AE_Kn_1of2.docx
+++ b/ICT/CritThink_Assessment1/ICTSAS432__AE_Kn_1of2.docx
@@ -273,7 +273,15 @@
         <w:pStyle w:val="Bulletlist"/>
       </w:pPr>
       <w:r>
-        <w:t>I understand that plagiarism is the presentation of the work, idea or creation of another person as though it is your own. Plagiarism occurs when the origin of the material used is not appropriately cited. No part of this assessment is plagiarised.</w:t>
+        <w:t xml:space="preserve">I understand that plagiarism is the presentation of the work, </w:t>
+      </w:r>
+      <w:proofErr w:type="gramStart"/>
+      <w:r>
+        <w:t>idea</w:t>
+      </w:r>
+      <w:proofErr w:type="gramEnd"/>
+      <w:r>
+        <w:t xml:space="preserve"> or creation of another person as though it is your own. Plagiarism occurs when the origin of the material used is not appropriately cited. No part of this assessment is plagiarised.</w:t>
       </w:r>
     </w:p>
     <w:p>
@@ -479,7 +487,15 @@
         <w:pStyle w:val="SmallerText-Black"/>
       </w:pPr>
       <w:r>
-        <w:t>The contents in this docum</w:t>
+        <w:t xml:space="preserve">The </w:t>
+      </w:r>
+      <w:proofErr w:type="gramStart"/>
+      <w:r>
+        <w:t>contents</w:t>
+      </w:r>
+      <w:proofErr w:type="gramEnd"/>
+      <w:r>
+        <w:t xml:space="preserve"> in this docum</w:t>
       </w:r>
       <w:r>
         <w:t>ent is copyright © TAFE NSW 2019</w:t>
@@ -801,7 +817,23 @@
                 <w:szCs w:val="24"/>
                 <w:lang w:eastAsia="en-AU"/>
               </w:rPr>
-              <w:t>This is a written assessment and it will be assessing you on your knowledge of the unit.</w:t>
+              <w:t xml:space="preserve">This is a written </w:t>
+            </w:r>
+            <w:proofErr w:type="gramStart"/>
+            <w:r>
+              <w:rPr>
+                <w:szCs w:val="24"/>
+                <w:lang w:eastAsia="en-AU"/>
+              </w:rPr>
+              <w:t>assessment</w:t>
+            </w:r>
+            <w:proofErr w:type="gramEnd"/>
+            <w:r>
+              <w:rPr>
+                <w:szCs w:val="24"/>
+                <w:lang w:eastAsia="en-AU"/>
+              </w:rPr>
+              <w:t xml:space="preserve"> and it will be assessing you on your knowledge of the unit.</w:t>
             </w:r>
           </w:p>
           <w:p>
@@ -972,8 +1004,13 @@
               <w:pStyle w:val="Bulletlist"/>
             </w:pPr>
             <w:r>
-              <w:t>This assessment paper</w:t>
-            </w:r>
+              <w:t xml:space="preserve">This assessment </w:t>
+            </w:r>
+            <w:proofErr w:type="gramStart"/>
+            <w:r>
+              <w:t>paper</w:t>
+            </w:r>
+            <w:proofErr w:type="gramEnd"/>
           </w:p>
           <w:p>
             <w:pPr>
@@ -1086,7 +1123,15 @@
               </w:rPr>
             </w:pPr>
             <w:r>
-              <w:t>Assessment may be undertaken in normal classroom conditions, which is assumed to be noisy and similar to workplace conditions, or within the workplace. This may include phones ringing, people talking and other interruptions.</w:t>
+              <w:t xml:space="preserve">Assessment may be undertaken in normal classroom conditions, which is assumed to be noisy and </w:t>
+            </w:r>
+            <w:proofErr w:type="gramStart"/>
+            <w:r>
+              <w:t>similar to</w:t>
+            </w:r>
+            <w:proofErr w:type="gramEnd"/>
+            <w:r>
+              <w:t xml:space="preserve"> workplace conditions, or within the workplace. This may include phones ringing, people talking and other interruptions.</w:t>
             </w:r>
           </w:p>
         </w:tc>
@@ -1124,7 +1169,15 @@
               <w:pStyle w:val="Bulletlist"/>
             </w:pPr>
             <w:r>
-              <w:t>A pen, if a paper version of assessment is provided</w:t>
+              <w:t xml:space="preserve">A </w:t>
+            </w:r>
+            <w:proofErr w:type="gramStart"/>
+            <w:r>
+              <w:t>pen, if</w:t>
+            </w:r>
+            <w:proofErr w:type="gramEnd"/>
+            <w:r>
+              <w:t xml:space="preserve"> a paper version of assessment is provided</w:t>
             </w:r>
           </w:p>
           <w:p>
@@ -1431,7 +1484,21 @@
               <w:rPr>
                 <w:lang w:eastAsia="en-AU"/>
               </w:rPr>
-              <w:t xml:space="preserve"> about ‘reasonable adjustment’. This is the adjustment of the way you are assessed to take into account your condition</w:t>
+              <w:t xml:space="preserve"> about ‘reasonable adjustment’. This is the adjustment of the way you are assessed to </w:t>
+            </w:r>
+            <w:proofErr w:type="gramStart"/>
+            <w:r>
+              <w:rPr>
+                <w:lang w:eastAsia="en-AU"/>
+              </w:rPr>
+              <w:t>take into account</w:t>
+            </w:r>
+            <w:proofErr w:type="gramEnd"/>
+            <w:r>
+              <w:rPr>
+                <w:lang w:eastAsia="en-AU"/>
+              </w:rPr>
+              <w:t xml:space="preserve"> your condition</w:t>
             </w:r>
             <w:r>
               <w:rPr>
@@ -1468,7 +1535,23 @@
                 <w:szCs w:val="24"/>
               </w:rPr>
               <w:lastRenderedPageBreak/>
-              <w:t>Assessment feedback, review or appeals</w:t>
+              <w:t xml:space="preserve">Assessment feedback, </w:t>
+            </w:r>
+            <w:proofErr w:type="gramStart"/>
+            <w:r>
+              <w:rPr>
+                <w:b/>
+                <w:szCs w:val="24"/>
+              </w:rPr>
+              <w:t>review</w:t>
+            </w:r>
+            <w:proofErr w:type="gramEnd"/>
+            <w:r>
+              <w:rPr>
+                <w:b/>
+                <w:szCs w:val="24"/>
+              </w:rPr>
+              <w:t xml:space="preserve"> or appeals</w:t>
             </w:r>
           </w:p>
         </w:tc>
@@ -1512,7 +1595,21 @@
               <w:rPr>
                 <w:lang w:eastAsia="en-AU"/>
               </w:rPr>
-              <w:t>If you would like to request a review of your results or if you have any concerns about your results, contact your Teacher or Head Teacher. If they are unavailable, contact the Student Administration Officer.</w:t>
+              <w:t xml:space="preserve">If you would like to request a review of your results or if you have any concerns about your results, contact your </w:t>
+            </w:r>
+            <w:proofErr w:type="gramStart"/>
+            <w:r>
+              <w:rPr>
+                <w:lang w:eastAsia="en-AU"/>
+              </w:rPr>
+              <w:t>Teacher</w:t>
+            </w:r>
+            <w:proofErr w:type="gramEnd"/>
+            <w:r>
+              <w:rPr>
+                <w:lang w:eastAsia="en-AU"/>
+              </w:rPr>
+              <w:t xml:space="preserve"> or Head Teacher. If they are unavailable, contact the Student Administration Officer.</w:t>
             </w:r>
           </w:p>
           <w:p>
@@ -3024,7 +3121,21 @@
               <w:rPr>
                 <w:szCs w:val="24"/>
               </w:rPr>
-              <w:t>Solid State Drive (SSD ) Backup</w:t>
+              <w:t>Solid State Drive (</w:t>
+            </w:r>
+            <w:proofErr w:type="gramStart"/>
+            <w:r>
+              <w:rPr>
+                <w:szCs w:val="24"/>
+              </w:rPr>
+              <w:t>SSD )</w:t>
+            </w:r>
+            <w:proofErr w:type="gramEnd"/>
+            <w:r>
+              <w:rPr>
+                <w:szCs w:val="24"/>
+              </w:rPr>
+              <w:t xml:space="preserve"> Backup</w:t>
             </w:r>
           </w:p>
         </w:tc>
@@ -3360,6 +3471,161 @@
           <w:szCs w:val="24"/>
         </w:rPr>
       </w:pPr>
+      <w:r>
+        <w:rPr>
+          <w:rFonts w:ascii="Biome" w:hAnsi="Biome" w:cs="Biome"/>
+          <w:szCs w:val="24"/>
+        </w:rPr>
+        <w:t xml:space="preserve">Running memory diagnostics built into many OSs (such as </w:t>
+      </w:r>
+      <w:r>
+        <w:rPr>
+          <w:rFonts w:ascii="Biome" w:hAnsi="Biome" w:cs="Biome"/>
+          <w:i/>
+          <w:iCs/>
+          <w:szCs w:val="24"/>
+        </w:rPr>
+        <w:t>Windows Memory Diagnostic</w:t>
+      </w:r>
+      <w:r>
+        <w:rPr>
+          <w:rFonts w:ascii="Biome" w:hAnsi="Biome" w:cs="Biome"/>
+          <w:szCs w:val="24"/>
+        </w:rPr>
+        <w:t xml:space="preserve"> for Windows and using iOS’s </w:t>
+      </w:r>
+      <w:r>
+        <w:rPr>
+          <w:rFonts w:ascii="Biome" w:hAnsi="Biome" w:cs="Biome"/>
+          <w:i/>
+          <w:iCs/>
+          <w:szCs w:val="24"/>
+        </w:rPr>
+        <w:t>Utilities</w:t>
+      </w:r>
+      <w:r>
+        <w:rPr>
+          <w:rFonts w:ascii="Biome" w:hAnsi="Biome" w:cs="Biome"/>
+          <w:szCs w:val="24"/>
+        </w:rPr>
+        <w:t xml:space="preserve"> menu on their memory tab). An additional way to check memory usage in your RAM is to use the Task Manager to monitor performances and memory usages.</w:t>
+      </w:r>
+    </w:p>
+    <w:p>
+      <w:pPr>
+        <w:pStyle w:val="Body"/>
+        <w:numPr>
+          <w:ilvl w:val="0"/>
+          <w:numId w:val="8"/>
+        </w:numPr>
+        <w:pBdr>
+          <w:top w:val="single" w:sz="4" w:space="1" w:color="2D739F"/>
+          <w:left w:val="single" w:sz="4" w:space="4" w:color="2D739F"/>
+          <w:bottom w:val="single" w:sz="4" w:space="1" w:color="2D739F"/>
+          <w:right w:val="single" w:sz="4" w:space="4" w:color="2D739F"/>
+        </w:pBdr>
+        <w:rPr>
+          <w:rFonts w:ascii="Biome" w:hAnsi="Biome" w:cs="Biome"/>
+          <w:szCs w:val="24"/>
+        </w:rPr>
+      </w:pPr>
+      <w:r>
+        <w:rPr>
+          <w:rFonts w:ascii="Biome" w:hAnsi="Biome" w:cs="Biome"/>
+          <w:szCs w:val="24"/>
+        </w:rPr>
+        <w:t>Disk error checks can be useful to finding problems in memory or operating storage devices.</w:t>
+      </w:r>
+    </w:p>
+    <w:p>
+      <w:pPr>
+        <w:pStyle w:val="Body"/>
+        <w:numPr>
+          <w:ilvl w:val="0"/>
+          <w:numId w:val="8"/>
+        </w:numPr>
+        <w:pBdr>
+          <w:top w:val="single" w:sz="4" w:space="1" w:color="2D739F"/>
+          <w:left w:val="single" w:sz="4" w:space="4" w:color="2D739F"/>
+          <w:bottom w:val="single" w:sz="4" w:space="1" w:color="2D739F"/>
+          <w:right w:val="single" w:sz="4" w:space="4" w:color="2D739F"/>
+        </w:pBdr>
+        <w:rPr>
+          <w:rFonts w:ascii="Biome" w:hAnsi="Biome" w:cs="Biome"/>
+          <w:szCs w:val="24"/>
+        </w:rPr>
+      </w:pPr>
+      <w:r>
+        <w:rPr>
+          <w:rFonts w:ascii="Biome" w:hAnsi="Biome" w:cs="Biome"/>
+          <w:szCs w:val="24"/>
+        </w:rPr>
+        <w:t xml:space="preserve">If you are working with a Hard Disk </w:t>
+      </w:r>
+      <w:proofErr w:type="gramStart"/>
+      <w:r>
+        <w:rPr>
+          <w:rFonts w:ascii="Biome" w:hAnsi="Biome" w:cs="Biome"/>
+          <w:szCs w:val="24"/>
+        </w:rPr>
+        <w:t>Drive</w:t>
+      </w:r>
+      <w:proofErr w:type="gramEnd"/>
+      <w:r>
+        <w:rPr>
+          <w:rFonts w:ascii="Biome" w:hAnsi="Biome" w:cs="Biome"/>
+          <w:szCs w:val="24"/>
+        </w:rPr>
+        <w:t xml:space="preserve"> it will likely need </w:t>
+      </w:r>
+      <w:r>
+        <w:rPr>
+          <w:rFonts w:ascii="Biome" w:hAnsi="Biome" w:cs="Biome"/>
+          <w:i/>
+          <w:iCs/>
+          <w:szCs w:val="24"/>
+        </w:rPr>
+        <w:t>defragging</w:t>
+      </w:r>
+      <w:r>
+        <w:rPr>
+          <w:rFonts w:ascii="Biome" w:hAnsi="Biome" w:cs="Biome"/>
+          <w:szCs w:val="24"/>
+        </w:rPr>
+        <w:t xml:space="preserve"> at some point. Defragging is a way to re-optimise the search times for the device for files as the files get more fragmented over time. Due to the hardware nature of </w:t>
+      </w:r>
+      <w:proofErr w:type="gramStart"/>
+      <w:r>
+        <w:rPr>
+          <w:rFonts w:ascii="Biome" w:hAnsi="Biome" w:cs="Biome"/>
+          <w:szCs w:val="24"/>
+        </w:rPr>
+        <w:t>SSD’s</w:t>
+      </w:r>
+      <w:proofErr w:type="gramEnd"/>
+      <w:r>
+        <w:rPr>
+          <w:rFonts w:ascii="Biome" w:hAnsi="Biome" w:cs="Biome"/>
+          <w:szCs w:val="24"/>
+        </w:rPr>
+        <w:t xml:space="preserve"> it should </w:t>
+      </w:r>
+      <w:r>
+        <w:rPr>
+          <w:rFonts w:ascii="Biome" w:hAnsi="Biome" w:cs="Biome"/>
+          <w:i/>
+          <w:iCs/>
+          <w:szCs w:val="24"/>
+        </w:rPr>
+        <w:t>not</w:t>
+      </w:r>
+      <w:r>
+        <w:rPr>
+          <w:rFonts w:ascii="Biome" w:hAnsi="Biome" w:cs="Biome"/>
+          <w:szCs w:val="24"/>
+        </w:rPr>
+        <w:t xml:space="preserve"> be carried out on them.</w:t>
+      </w:r>
     </w:p>
     <w:p>
       <w:pPr>
@@ -3686,7 +3952,13 @@
         <w:rPr>
           <w:szCs w:val="24"/>
         </w:rPr>
-        <w:t>A long-term user is having trouble logging in to the game ____________</w:t>
+        <w:t>A long-term user is having trouble logging in to the game</w:t>
+      </w:r>
+      <w:r>
+        <w:rPr>
+          <w:szCs w:val="24"/>
+        </w:rPr>
+        <w:t>: High.</w:t>
       </w:r>
     </w:p>
     <w:p>
@@ -3725,7 +3997,7 @@
         <w:rPr>
           <w:szCs w:val="24"/>
         </w:rPr>
-        <w:t xml:space="preserve"> __________</w:t>
+        <w:t>: Normal.</w:t>
       </w:r>
     </w:p>
     <w:p>
@@ -3762,7 +4034,13 @@
         <w:rPr>
           <w:szCs w:val="24"/>
         </w:rPr>
-        <w:t>is having trouble logging in to the game ____________</w:t>
+        <w:t>is having trouble logging in to the game</w:t>
+      </w:r>
+      <w:r>
+        <w:rPr>
+          <w:szCs w:val="24"/>
+        </w:rPr>
+        <w:t>: Medium.</w:t>
       </w:r>
     </w:p>
     <w:p>
@@ -3787,7 +4065,27 @@
         <w:rPr>
           <w:szCs w:val="24"/>
         </w:rPr>
-        <w:t>No players are able to enter a particular building within the game __________</w:t>
+        <w:t xml:space="preserve">No players </w:t>
+      </w:r>
+      <w:proofErr w:type="gramStart"/>
+      <w:r>
+        <w:rPr>
+          <w:szCs w:val="24"/>
+        </w:rPr>
+        <w:t>are able to</w:t>
+      </w:r>
+      <w:proofErr w:type="gramEnd"/>
+      <w:r>
+        <w:rPr>
+          <w:szCs w:val="24"/>
+        </w:rPr>
+        <w:t xml:space="preserve"> enter a particular building within the game</w:t>
+      </w:r>
+      <w:r>
+        <w:rPr>
+          <w:szCs w:val="24"/>
+        </w:rPr>
+        <w:t>: High.</w:t>
       </w:r>
     </w:p>
     <w:p>
@@ -3812,7 +4110,13 @@
         <w:rPr>
           <w:szCs w:val="24"/>
         </w:rPr>
-        <w:t>One of the regional servers is down, affecting a group of players __________</w:t>
+        <w:t>One of the regional servers is down, affecting a group of players</w:t>
+      </w:r>
+      <w:r>
+        <w:rPr>
+          <w:szCs w:val="24"/>
+        </w:rPr>
+        <w:t>: Critical.</w:t>
       </w:r>
     </w:p>
     <w:p>
@@ -3879,6 +4183,53 @@
           <w:szCs w:val="24"/>
         </w:rPr>
       </w:pPr>
+      <w:r>
+        <w:rPr>
+          <w:szCs w:val="24"/>
+        </w:rPr>
+        <w:t xml:space="preserve">Prioritising by risk factor would be the first step. Following that, it is best that all players </w:t>
+      </w:r>
+      <w:proofErr w:type="gramStart"/>
+      <w:r>
+        <w:rPr>
+          <w:szCs w:val="24"/>
+        </w:rPr>
+        <w:t>are able to</w:t>
+      </w:r>
+      <w:proofErr w:type="gramEnd"/>
+      <w:r>
+        <w:rPr>
+          <w:szCs w:val="24"/>
+        </w:rPr>
+        <w:t xml:space="preserve"> access the game, even if the game is buggy, so prioritising the issues where multiple users cannot access the game is top priority. Second priority would be any major effects to gameplay that affect a large portion of users such as huge lag or strange character behaviour (phasing through walls and getting stuck).</w:t>
+      </w:r>
+      <w:r>
+        <w:rPr>
+          <w:szCs w:val="24"/>
+        </w:rPr>
+        <w:br/>
+        <w:t xml:space="preserve">The next step would be to prioritise long-term users’ issues with any of the </w:t>
+      </w:r>
+      <w:proofErr w:type="gramStart"/>
+      <w:r>
+        <w:rPr>
+          <w:szCs w:val="24"/>
+        </w:rPr>
+        <w:t>aforementioned bugs</w:t>
+      </w:r>
+      <w:proofErr w:type="gramEnd"/>
+      <w:r>
+        <w:rPr>
+          <w:szCs w:val="24"/>
+        </w:rPr>
+        <w:t xml:space="preserve">, otherwise the next priority would be smaller bug effects to gameplay </w:t>
+      </w:r>
+      <w:r>
+        <w:rPr>
+          <w:szCs w:val="24"/>
+        </w:rPr>
+        <w:t>and starting with long-term user priority as a sub-list.</w:t>
+      </w:r>
     </w:p>
     <w:p>
       <w:pPr>
@@ -3930,6 +4281,325 @@
           <w:szCs w:val="24"/>
         </w:rPr>
       </w:pPr>
+      <w:r>
+        <w:rPr>
+          <w:szCs w:val="24"/>
+        </w:rPr>
+        <w:t xml:space="preserve">Manufacturers are required to have manuals or guidebooks on how to properly handle and store their products. For example, </w:t>
+      </w:r>
+      <w:r>
+        <w:rPr>
+          <w:i/>
+          <w:iCs/>
+          <w:szCs w:val="24"/>
+        </w:rPr>
+        <w:t>Energiser</w:t>
+      </w:r>
+      <w:r>
+        <w:rPr>
+          <w:szCs w:val="24"/>
+        </w:rPr>
+        <w:t xml:space="preserve"> have this as part of their storage guidelines on their batteries:</w:t>
+      </w:r>
+    </w:p>
+    <w:p>
+      <w:pPr>
+        <w:pStyle w:val="Body"/>
+        <w:pBdr>
+          <w:top w:val="single" w:sz="4" w:space="1" w:color="2D739F"/>
+          <w:left w:val="single" w:sz="4" w:space="4" w:color="2D739F"/>
+          <w:bottom w:val="single" w:sz="4" w:space="1" w:color="2D739F"/>
+          <w:right w:val="single" w:sz="4" w:space="4" w:color="2D739F"/>
+        </w:pBdr>
+        <w:ind w:left="360"/>
+      </w:pPr>
+      <w:r>
+        <w:rPr>
+          <w:szCs w:val="24"/>
+        </w:rPr>
+        <w:t>“…</w:t>
+      </w:r>
+      <w:r>
+        <w:rPr>
+          <w:i/>
+          <w:iCs/>
+        </w:rPr>
+        <w:t>practice proper battery storage by keeping batteries in a cool, dry place at normal room temperature. It’s not necessary to store batteries in a refrigerator.</w:t>
+      </w:r>
+      <w:r>
+        <w:t>”</w:t>
+      </w:r>
+    </w:p>
+    <w:p>
+      <w:pPr>
+        <w:pStyle w:val="Body"/>
+        <w:pBdr>
+          <w:top w:val="single" w:sz="4" w:space="1" w:color="2D739F"/>
+          <w:left w:val="single" w:sz="4" w:space="4" w:color="2D739F"/>
+          <w:bottom w:val="single" w:sz="4" w:space="1" w:color="2D739F"/>
+          <w:right w:val="single" w:sz="4" w:space="4" w:color="2D739F"/>
+        </w:pBdr>
+        <w:ind w:left="360"/>
+        <w:rPr>
+          <w:i/>
+          <w:iCs/>
+          <w:szCs w:val="24"/>
+        </w:rPr>
+      </w:pPr>
+      <w:r>
+        <w:t xml:space="preserve">Computer equipment have similar </w:t>
+      </w:r>
+      <w:r>
+        <w:t xml:space="preserve">guideline provisions, and </w:t>
+      </w:r>
+      <w:proofErr w:type="gramStart"/>
+      <w:r>
+        <w:t>in order to</w:t>
+      </w:r>
+      <w:proofErr w:type="gramEnd"/>
+      <w:r>
+        <w:t xml:space="preserve"> prevent bad practices and potential harm to users, the studio must ensure these guidelines are followed.</w:t>
+      </w:r>
+    </w:p>
+    <w:p>
+      <w:pPr>
+        <w:pStyle w:val="Body"/>
+        <w:pBdr>
+          <w:top w:val="single" w:sz="4" w:space="1" w:color="2D739F"/>
+          <w:left w:val="single" w:sz="4" w:space="4" w:color="2D739F"/>
+          <w:bottom w:val="single" w:sz="4" w:space="1" w:color="2D739F"/>
+          <w:right w:val="single" w:sz="4" w:space="4" w:color="2D739F"/>
+        </w:pBdr>
+        <w:ind w:left="360"/>
+        <w:rPr>
+          <w:szCs w:val="24"/>
+        </w:rPr>
+      </w:pPr>
+      <w:r>
+        <w:rPr>
+          <w:szCs w:val="24"/>
+        </w:rPr>
+        <w:t>As it stands in 2022, coal burning accounts for 75% of Australia’s electricity provision and hydro only 5%, meaning that a more sustainable approach to a game studio’s practices would be to:</w:t>
+      </w:r>
+    </w:p>
+    <w:p>
+      <w:pPr>
+        <w:pStyle w:val="Body"/>
+        <w:numPr>
+          <w:ilvl w:val="0"/>
+          <w:numId w:val="8"/>
+        </w:numPr>
+        <w:pBdr>
+          <w:top w:val="single" w:sz="4" w:space="1" w:color="2D739F"/>
+          <w:left w:val="single" w:sz="4" w:space="4" w:color="2D739F"/>
+          <w:bottom w:val="single" w:sz="4" w:space="1" w:color="2D739F"/>
+          <w:right w:val="single" w:sz="4" w:space="4" w:color="2D739F"/>
+        </w:pBdr>
+        <w:rPr>
+          <w:szCs w:val="24"/>
+        </w:rPr>
+      </w:pPr>
+      <w:r>
+        <w:rPr>
+          <w:szCs w:val="24"/>
+        </w:rPr>
+        <w:t>reduce paper usage as much as possible</w:t>
+      </w:r>
+    </w:p>
+    <w:p>
+      <w:pPr>
+        <w:pStyle w:val="Body"/>
+        <w:numPr>
+          <w:ilvl w:val="0"/>
+          <w:numId w:val="8"/>
+        </w:numPr>
+        <w:pBdr>
+          <w:top w:val="single" w:sz="4" w:space="1" w:color="2D739F"/>
+          <w:left w:val="single" w:sz="4" w:space="4" w:color="2D739F"/>
+          <w:bottom w:val="single" w:sz="4" w:space="1" w:color="2D739F"/>
+          <w:right w:val="single" w:sz="4" w:space="4" w:color="2D739F"/>
+        </w:pBdr>
+        <w:rPr>
+          <w:szCs w:val="24"/>
+        </w:rPr>
+      </w:pPr>
+      <w:r>
+        <w:rPr>
+          <w:szCs w:val="24"/>
+        </w:rPr>
+        <w:t>ensure lights and appliances are switched off when not in use</w:t>
+      </w:r>
+    </w:p>
+    <w:p>
+      <w:pPr>
+        <w:pStyle w:val="Body"/>
+        <w:numPr>
+          <w:ilvl w:val="0"/>
+          <w:numId w:val="8"/>
+        </w:numPr>
+        <w:pBdr>
+          <w:top w:val="single" w:sz="4" w:space="1" w:color="2D739F"/>
+          <w:left w:val="single" w:sz="4" w:space="4" w:color="2D739F"/>
+          <w:bottom w:val="single" w:sz="4" w:space="1" w:color="2D739F"/>
+          <w:right w:val="single" w:sz="4" w:space="4" w:color="2D739F"/>
+        </w:pBdr>
+        <w:rPr>
+          <w:szCs w:val="24"/>
+        </w:rPr>
+      </w:pPr>
+      <w:r>
+        <w:rPr>
+          <w:szCs w:val="24"/>
+        </w:rPr>
+        <w:t>and, if possible, to donate a percentage of profits to replanting trees and reserving forests.</w:t>
+      </w:r>
+    </w:p>
+    <w:p>
+      <w:pPr>
+        <w:pStyle w:val="Body"/>
+        <w:pBdr>
+          <w:top w:val="single" w:sz="4" w:space="1" w:color="2D739F"/>
+          <w:left w:val="single" w:sz="4" w:space="4" w:color="2D739F"/>
+          <w:bottom w:val="single" w:sz="4" w:space="1" w:color="2D739F"/>
+          <w:right w:val="single" w:sz="4" w:space="4" w:color="2D739F"/>
+        </w:pBdr>
+        <w:ind w:left="720"/>
+        <w:rPr>
+          <w:szCs w:val="24"/>
+        </w:rPr>
+      </w:pPr>
+      <w:r>
+        <w:rPr>
+          <w:szCs w:val="24"/>
+        </w:rPr>
+        <w:t xml:space="preserve">Additionally, the studio can focus on using rechargeable batteries in battery-powered appliances, and properly dispose of all batteries by creating special bins specifically to </w:t>
+      </w:r>
+      <w:r>
+        <w:rPr>
+          <w:szCs w:val="24"/>
+        </w:rPr>
+        <w:lastRenderedPageBreak/>
+        <w:t>collect expired batteries and to be taken to a recycling facility as listed by the Australian government.</w:t>
+      </w:r>
+    </w:p>
+    <w:p>
+      <w:pPr>
+        <w:pStyle w:val="Body"/>
+        <w:pBdr>
+          <w:top w:val="single" w:sz="4" w:space="1" w:color="2D739F"/>
+          <w:left w:val="single" w:sz="4" w:space="4" w:color="2D739F"/>
+          <w:bottom w:val="single" w:sz="4" w:space="1" w:color="2D739F"/>
+          <w:right w:val="single" w:sz="4" w:space="4" w:color="2D739F"/>
+        </w:pBdr>
+        <w:ind w:left="720"/>
+        <w:rPr>
+          <w:szCs w:val="24"/>
+        </w:rPr>
+      </w:pPr>
+      <w:r>
+        <w:rPr>
+          <w:szCs w:val="24"/>
+        </w:rPr>
+        <w:t>The paper, cardboard, and plastic that is used within the company can be collected in special bins to be taken to a special recycling company much like the batteries.</w:t>
+      </w:r>
+    </w:p>
+    <w:p>
+      <w:pPr>
+        <w:pStyle w:val="Body"/>
+        <w:pBdr>
+          <w:top w:val="single" w:sz="4" w:space="1" w:color="2D739F"/>
+          <w:left w:val="single" w:sz="4" w:space="4" w:color="2D739F"/>
+          <w:bottom w:val="single" w:sz="4" w:space="1" w:color="2D739F"/>
+          <w:right w:val="single" w:sz="4" w:space="4" w:color="2D739F"/>
+        </w:pBdr>
+        <w:ind w:left="720"/>
+        <w:rPr>
+          <w:szCs w:val="24"/>
+        </w:rPr>
+      </w:pPr>
+      <w:r>
+        <w:rPr>
+          <w:szCs w:val="24"/>
+        </w:rPr>
+        <w:t xml:space="preserve">The studio can encourage minimal use of plastics by investing in metal or bioorganic </w:t>
+      </w:r>
+      <w:r>
+        <w:rPr>
+          <w:szCs w:val="24"/>
+        </w:rPr>
+        <w:t xml:space="preserve">utensils and crockery, such as cups, straws, and water bottles. </w:t>
+      </w:r>
+    </w:p>
+    <w:p>
+      <w:pPr>
+        <w:pStyle w:val="Body"/>
+        <w:pBdr>
+          <w:top w:val="single" w:sz="4" w:space="1" w:color="2D739F"/>
+          <w:left w:val="single" w:sz="4" w:space="4" w:color="2D739F"/>
+          <w:bottom w:val="single" w:sz="4" w:space="1" w:color="2D739F"/>
+          <w:right w:val="single" w:sz="4" w:space="4" w:color="2D739F"/>
+        </w:pBdr>
+        <w:ind w:left="720"/>
+        <w:rPr>
+          <w:szCs w:val="24"/>
+        </w:rPr>
+      </w:pPr>
+      <w:r>
+        <w:rPr>
+          <w:szCs w:val="24"/>
+        </w:rPr>
+        <w:t xml:space="preserve">The Australian government have set rules and regulations outlined in a few </w:t>
+      </w:r>
+      <w:r>
+        <w:rPr>
+          <w:i/>
+          <w:iCs/>
+          <w:szCs w:val="24"/>
+        </w:rPr>
+        <w:t>Acts</w:t>
+      </w:r>
+      <w:r>
+        <w:rPr>
+          <w:szCs w:val="24"/>
+        </w:rPr>
+        <w:t xml:space="preserve"> (listed </w:t>
+      </w:r>
+      <w:hyperlink r:id="rId20" w:history="1">
+        <w:r>
+          <w:rPr>
+            <w:rStyle w:val="Hyperlink"/>
+            <w:szCs w:val="24"/>
+          </w:rPr>
+          <w:t>here</w:t>
+        </w:r>
+      </w:hyperlink>
+      <w:r>
+        <w:rPr>
+          <w:szCs w:val="24"/>
+        </w:rPr>
+        <w:t xml:space="preserve">) that define what “waste” is for a company and how to dispose of it legally. The NSW Environmental Protection Agency has a number of useful resources (listed </w:t>
+      </w:r>
+      <w:hyperlink r:id="rId21" w:history="1">
+        <w:r>
+          <w:rPr>
+            <w:rStyle w:val="Hyperlink"/>
+            <w:szCs w:val="24"/>
+          </w:rPr>
+          <w:t>here</w:t>
+        </w:r>
+      </w:hyperlink>
+      <w:r>
+        <w:rPr>
+          <w:szCs w:val="24"/>
+        </w:rPr>
+        <w:t>) that aid in direction of recycling many materials</w:t>
+      </w:r>
+      <w:r>
+        <w:rPr>
+          <w:szCs w:val="24"/>
+        </w:rPr>
+        <w:t>, and while not legally required, they would go a long way to environmental sustainability and lessen the studio’s carbon footprint.</w:t>
+      </w:r>
     </w:p>
     <w:p>
       <w:pPr>
@@ -3981,6 +4651,148 @@
           <w:szCs w:val="24"/>
         </w:rPr>
       </w:pPr>
+      <w:r>
+        <w:rPr>
+          <w:szCs w:val="24"/>
+        </w:rPr>
+        <w:t>Simple spreadsheets are great for storing data, performing calculations (such as in Excel), and sorting lists of data. Spreadsheets do not have specific algorithmic functions that relate to sorting how the data is presented relating to other data. It also does not have functions that assist in capturing live data that can also be accessed by multiple users at a time (such as an employee and a manager)</w:t>
+      </w:r>
+      <w:r>
+        <w:rPr>
+          <w:szCs w:val="24"/>
+        </w:rPr>
+        <w:t>.</w:t>
+      </w:r>
+    </w:p>
+    <w:p>
+      <w:pPr>
+        <w:pStyle w:val="Body"/>
+        <w:pBdr>
+          <w:top w:val="single" w:sz="4" w:space="1" w:color="2D739F"/>
+          <w:left w:val="single" w:sz="4" w:space="4" w:color="2D739F"/>
+          <w:bottom w:val="single" w:sz="4" w:space="1" w:color="2D739F"/>
+          <w:right w:val="single" w:sz="4" w:space="4" w:color="2D739F"/>
+        </w:pBdr>
+        <w:ind w:left="360"/>
+        <w:rPr>
+          <w:szCs w:val="24"/>
+        </w:rPr>
+      </w:pPr>
+      <w:r>
+        <w:t xml:space="preserve">More sophisticated helpdesk or </w:t>
+      </w:r>
+      <w:r>
+        <w:t>ServiceDesk</w:t>
+      </w:r>
+      <w:r>
+        <w:t xml:space="preserve"> software can handle the range of activities that a service desk operator needs to perform.</w:t>
+      </w:r>
+      <w:r>
+        <w:t xml:space="preserve"> </w:t>
+      </w:r>
+      <w:r>
+        <w:rPr>
+          <w:szCs w:val="24"/>
+        </w:rPr>
+        <w:t xml:space="preserve">ITSM software is specifically geared to capturing relevant data for its industry, sorting that data based on user input and values to display and calculate based on relevance to other data stored within it, and in some cases assisting with </w:t>
+      </w:r>
+      <w:r>
+        <w:rPr>
+          <w:i/>
+          <w:iCs/>
+          <w:szCs w:val="24"/>
+        </w:rPr>
+        <w:t>solving</w:t>
+      </w:r>
+      <w:r>
+        <w:rPr>
+          <w:szCs w:val="24"/>
+        </w:rPr>
+        <w:t xml:space="preserve"> an issue by bringing to attention previous similar issues to the current one at hand, cutting down work time for a user.</w:t>
+      </w:r>
+    </w:p>
+    <w:p>
+      <w:pPr>
+        <w:pStyle w:val="Body"/>
+        <w:pBdr>
+          <w:top w:val="single" w:sz="4" w:space="1" w:color="2D739F"/>
+          <w:left w:val="single" w:sz="4" w:space="4" w:color="2D739F"/>
+          <w:bottom w:val="single" w:sz="4" w:space="1" w:color="2D739F"/>
+          <w:right w:val="single" w:sz="4" w:space="4" w:color="2D739F"/>
+        </w:pBdr>
+        <w:ind w:left="360"/>
+        <w:rPr>
+          <w:szCs w:val="24"/>
+        </w:rPr>
+      </w:pPr>
+      <w:r>
+        <w:rPr>
+          <w:szCs w:val="24"/>
+        </w:rPr>
+        <w:t xml:space="preserve">For example, in a service desk situation for a car company, using a spreadsheet when receiving a call from a customer with an issue with their car. The employee would have to open a relevant part of the spreadsheet, locate the appropriate cell/column/row to input the </w:t>
+      </w:r>
+      <w:r>
+        <w:rPr>
+          <w:i/>
+          <w:iCs/>
+          <w:szCs w:val="24"/>
+        </w:rPr>
+        <w:t>description</w:t>
+      </w:r>
+      <w:r>
+        <w:rPr>
+          <w:szCs w:val="24"/>
+        </w:rPr>
+        <w:t xml:space="preserve"> of the issue, then open another spreadsheet to find the caller’s details if they had previously been to the company </w:t>
+      </w:r>
+      <w:r>
+        <w:rPr>
+          <w:szCs w:val="24"/>
+        </w:rPr>
+        <w:t xml:space="preserve">and what their previous issues were. </w:t>
+      </w:r>
+    </w:p>
+    <w:p>
+      <w:pPr>
+        <w:pStyle w:val="Body"/>
+        <w:pBdr>
+          <w:top w:val="single" w:sz="4" w:space="1" w:color="2D739F"/>
+          <w:left w:val="single" w:sz="4" w:space="4" w:color="2D739F"/>
+          <w:bottom w:val="single" w:sz="4" w:space="1" w:color="2D739F"/>
+          <w:right w:val="single" w:sz="4" w:space="4" w:color="2D739F"/>
+        </w:pBdr>
+        <w:ind w:left="360"/>
+        <w:rPr>
+          <w:szCs w:val="24"/>
+        </w:rPr>
+      </w:pPr>
+      <w:r>
+        <w:rPr>
+          <w:szCs w:val="24"/>
+        </w:rPr>
+        <w:t xml:space="preserve">If the employee was using an ITSM software, all that would need to be done is access their likely already-open software, search the user’s name or other defining details, bring up their record and create a new issue/comment/service request. Inside this request </w:t>
+      </w:r>
+      <w:r>
+        <w:rPr>
+          <w:szCs w:val="24"/>
+        </w:rPr>
+        <w:lastRenderedPageBreak/>
+        <w:t xml:space="preserve">would be all the relevant sections such as the </w:t>
+      </w:r>
+      <w:r>
+        <w:rPr>
+          <w:i/>
+          <w:iCs/>
+          <w:szCs w:val="24"/>
+        </w:rPr>
+        <w:t>description</w:t>
+      </w:r>
+      <w:r>
+        <w:rPr>
+          <w:szCs w:val="24"/>
+        </w:rPr>
+        <w:t xml:space="preserve"> the type of vehicle, the date, the employee’s name, the registration number, etc. All within one place and easily readable.</w:t>
+      </w:r>
     </w:p>
     <w:p>
       <w:pPr>
@@ -4032,6 +4844,26 @@
           <w:szCs w:val="24"/>
         </w:rPr>
       </w:pPr>
+      <w:r>
+        <w:rPr>
+          <w:szCs w:val="24"/>
+        </w:rPr>
+        <w:t xml:space="preserve">The main difference between a Help Desk and a Service Desk is the level of service provided. Help Desks are much smaller in objectives and operations, with their main objective to bring resolution to an issue as efficiently as possible. Service Desks have a broader objective of customer satisfaction and data gathering, solving </w:t>
+      </w:r>
+      <w:proofErr w:type="gramStart"/>
+      <w:r>
+        <w:rPr>
+          <w:szCs w:val="24"/>
+        </w:rPr>
+        <w:t>issues</w:t>
+      </w:r>
+      <w:proofErr w:type="gramEnd"/>
+      <w:r>
+        <w:rPr>
+          <w:szCs w:val="24"/>
+        </w:rPr>
+        <w:t xml:space="preserve"> and providing related information whilst collecting information about the issue at hand and the customer with the issue, making sure they leave satisfied.</w:t>
+      </w:r>
     </w:p>
     <w:p>
       <w:pPr>
@@ -4115,8 +4947,16 @@
         <w:rPr>
           <w:szCs w:val="24"/>
         </w:rPr>
-        <w:t>What are the main software programs you will need for both design and development</w:t>
-      </w:r>
+        <w:t xml:space="preserve">What are the main software programs you will need for both design and </w:t>
+      </w:r>
+      <w:proofErr w:type="gramStart"/>
+      <w:r>
+        <w:rPr>
+          <w:szCs w:val="24"/>
+        </w:rPr>
+        <w:t>development</w:t>
+      </w:r>
+      <w:proofErr w:type="gramEnd"/>
     </w:p>
     <w:p>
       <w:pPr>
@@ -4144,10 +4984,10 @@
         <w:tblLook w:val="04A0" w:firstRow="1" w:lastRow="0" w:firstColumn="1" w:lastColumn="0" w:noHBand="0" w:noVBand="1"/>
       </w:tblPr>
       <w:tblGrid>
-        <w:gridCol w:w="2161"/>
-        <w:gridCol w:w="2197"/>
-        <w:gridCol w:w="2160"/>
-        <w:gridCol w:w="2182"/>
+        <w:gridCol w:w="2154"/>
+        <w:gridCol w:w="2213"/>
+        <w:gridCol w:w="2155"/>
+        <w:gridCol w:w="2178"/>
       </w:tblGrid>
       <w:tr>
         <w:trPr>
@@ -4155,7 +4995,7 @@
         </w:trPr>
         <w:tc>
           <w:tcPr>
-            <w:tcW w:w="2265" w:type="dxa"/>
+            <w:tcW w:w="2154" w:type="dxa"/>
           </w:tcPr>
           <w:p>
             <w:pPr>
@@ -4174,7 +5014,7 @@
         </w:tc>
         <w:tc>
           <w:tcPr>
-            <w:tcW w:w="2265" w:type="dxa"/>
+            <w:tcW w:w="2213" w:type="dxa"/>
           </w:tcPr>
           <w:p>
             <w:pPr>
@@ -4193,7 +5033,7 @@
         </w:tc>
         <w:tc>
           <w:tcPr>
-            <w:tcW w:w="2265" w:type="dxa"/>
+            <w:tcW w:w="2155" w:type="dxa"/>
           </w:tcPr>
           <w:p>
             <w:pPr>
@@ -4212,7 +5052,7 @@
         </w:tc>
         <w:tc>
           <w:tcPr>
-            <w:tcW w:w="2265" w:type="dxa"/>
+            <w:tcW w:w="2178" w:type="dxa"/>
           </w:tcPr>
           <w:p>
             <w:pPr>
@@ -4233,7 +5073,45 @@
       <w:tr>
         <w:tc>
           <w:tcPr>
-            <w:tcW w:w="2265" w:type="dxa"/>
+            <w:tcW w:w="2154" w:type="dxa"/>
+          </w:tcPr>
+          <w:p>
+            <w:pPr>
+              <w:pStyle w:val="Body"/>
+              <w:rPr>
+                <w:szCs w:val="24"/>
+              </w:rPr>
+            </w:pPr>
+            <w:r>
+              <w:rPr>
+                <w:szCs w:val="24"/>
+              </w:rPr>
+              <w:t>Unity 3D</w:t>
+            </w:r>
+          </w:p>
+        </w:tc>
+        <w:tc>
+          <w:tcPr>
+            <w:tcW w:w="2213" w:type="dxa"/>
+          </w:tcPr>
+          <w:p>
+            <w:pPr>
+              <w:pStyle w:val="Body"/>
+              <w:rPr>
+                <w:szCs w:val="24"/>
+              </w:rPr>
+            </w:pPr>
+            <w:r>
+              <w:rPr>
+                <w:szCs w:val="24"/>
+              </w:rPr>
+              <w:t>Developing the game – coding, placing the virtual world objects, testing, etc</w:t>
+            </w:r>
+          </w:p>
+        </w:tc>
+        <w:tc>
+          <w:tcPr>
+            <w:tcW w:w="2155" w:type="dxa"/>
           </w:tcPr>
           <w:p>
             <w:pPr>
@@ -4246,33 +5124,7 @@
         </w:tc>
         <w:tc>
           <w:tcPr>
-            <w:tcW w:w="2265" w:type="dxa"/>
-          </w:tcPr>
-          <w:p>
-            <w:pPr>
-              <w:pStyle w:val="Body"/>
-              <w:rPr>
-                <w:szCs w:val="24"/>
-              </w:rPr>
-            </w:pPr>
-          </w:p>
-        </w:tc>
-        <w:tc>
-          <w:tcPr>
-            <w:tcW w:w="2265" w:type="dxa"/>
-          </w:tcPr>
-          <w:p>
-            <w:pPr>
-              <w:pStyle w:val="Body"/>
-              <w:rPr>
-                <w:szCs w:val="24"/>
-              </w:rPr>
-            </w:pPr>
-          </w:p>
-        </w:tc>
-        <w:tc>
-          <w:tcPr>
-            <w:tcW w:w="2265" w:type="dxa"/>
+            <w:tcW w:w="2178" w:type="dxa"/>
           </w:tcPr>
           <w:p>
             <w:pPr>
@@ -4287,7 +5139,45 @@
       <w:tr>
         <w:tc>
           <w:tcPr>
-            <w:tcW w:w="2265" w:type="dxa"/>
+            <w:tcW w:w="2154" w:type="dxa"/>
+          </w:tcPr>
+          <w:p>
+            <w:pPr>
+              <w:pStyle w:val="Body"/>
+              <w:rPr>
+                <w:szCs w:val="24"/>
+              </w:rPr>
+            </w:pPr>
+            <w:r>
+              <w:rPr>
+                <w:szCs w:val="24"/>
+              </w:rPr>
+              <w:t>Maya</w:t>
+            </w:r>
+          </w:p>
+        </w:tc>
+        <w:tc>
+          <w:tcPr>
+            <w:tcW w:w="2213" w:type="dxa"/>
+          </w:tcPr>
+          <w:p>
+            <w:pPr>
+              <w:pStyle w:val="Body"/>
+              <w:rPr>
+                <w:szCs w:val="24"/>
+              </w:rPr>
+            </w:pPr>
+            <w:r>
+              <w:rPr>
+                <w:szCs w:val="24"/>
+              </w:rPr>
+              <w:t>3D asset creation</w:t>
+            </w:r>
+          </w:p>
+        </w:tc>
+        <w:tc>
+          <w:tcPr>
+            <w:tcW w:w="2155" w:type="dxa"/>
           </w:tcPr>
           <w:p>
             <w:pPr>
@@ -4300,33 +5190,7 @@
         </w:tc>
         <w:tc>
           <w:tcPr>
-            <w:tcW w:w="2265" w:type="dxa"/>
-          </w:tcPr>
-          <w:p>
-            <w:pPr>
-              <w:pStyle w:val="Body"/>
-              <w:rPr>
-                <w:szCs w:val="24"/>
-              </w:rPr>
-            </w:pPr>
-          </w:p>
-        </w:tc>
-        <w:tc>
-          <w:tcPr>
-            <w:tcW w:w="2265" w:type="dxa"/>
-          </w:tcPr>
-          <w:p>
-            <w:pPr>
-              <w:pStyle w:val="Body"/>
-              <w:rPr>
-                <w:szCs w:val="24"/>
-              </w:rPr>
-            </w:pPr>
-          </w:p>
-        </w:tc>
-        <w:tc>
-          <w:tcPr>
-            <w:tcW w:w="2265" w:type="dxa"/>
+            <w:tcW w:w="2178" w:type="dxa"/>
           </w:tcPr>
           <w:p>
             <w:pPr>
@@ -4341,7 +5205,45 @@
       <w:tr>
         <w:tc>
           <w:tcPr>
-            <w:tcW w:w="2265" w:type="dxa"/>
+            <w:tcW w:w="2154" w:type="dxa"/>
+          </w:tcPr>
+          <w:p>
+            <w:pPr>
+              <w:pStyle w:val="Body"/>
+              <w:rPr>
+                <w:szCs w:val="24"/>
+              </w:rPr>
+            </w:pPr>
+            <w:r>
+              <w:rPr>
+                <w:szCs w:val="24"/>
+              </w:rPr>
+              <w:t>GitHub</w:t>
+            </w:r>
+          </w:p>
+        </w:tc>
+        <w:tc>
+          <w:tcPr>
+            <w:tcW w:w="2213" w:type="dxa"/>
+          </w:tcPr>
+          <w:p>
+            <w:pPr>
+              <w:pStyle w:val="Body"/>
+              <w:rPr>
+                <w:szCs w:val="24"/>
+              </w:rPr>
+            </w:pPr>
+            <w:r>
+              <w:rPr>
+                <w:szCs w:val="24"/>
+              </w:rPr>
+              <w:t>Version control</w:t>
+            </w:r>
+          </w:p>
+        </w:tc>
+        <w:tc>
+          <w:tcPr>
+            <w:tcW w:w="2155" w:type="dxa"/>
           </w:tcPr>
           <w:p>
             <w:pPr>
@@ -4354,33 +5256,7 @@
         </w:tc>
         <w:tc>
           <w:tcPr>
-            <w:tcW w:w="2265" w:type="dxa"/>
-          </w:tcPr>
-          <w:p>
-            <w:pPr>
-              <w:pStyle w:val="Body"/>
-              <w:rPr>
-                <w:szCs w:val="24"/>
-              </w:rPr>
-            </w:pPr>
-          </w:p>
-        </w:tc>
-        <w:tc>
-          <w:tcPr>
-            <w:tcW w:w="2265" w:type="dxa"/>
-          </w:tcPr>
-          <w:p>
-            <w:pPr>
-              <w:pStyle w:val="Body"/>
-              <w:rPr>
-                <w:szCs w:val="24"/>
-              </w:rPr>
-            </w:pPr>
-          </w:p>
-        </w:tc>
-        <w:tc>
-          <w:tcPr>
-            <w:tcW w:w="2265" w:type="dxa"/>
+            <w:tcW w:w="2178" w:type="dxa"/>
           </w:tcPr>
           <w:p>
             <w:pPr>
@@ -4395,7 +5271,47 @@
       <w:tr>
         <w:tc>
           <w:tcPr>
-            <w:tcW w:w="2265" w:type="dxa"/>
+            <w:tcW w:w="2154" w:type="dxa"/>
+          </w:tcPr>
+          <w:p>
+            <w:pPr>
+              <w:pStyle w:val="Body"/>
+              <w:rPr>
+                <w:szCs w:val="24"/>
+              </w:rPr>
+            </w:pPr>
+            <w:proofErr w:type="spellStart"/>
+            <w:r>
+              <w:rPr>
+                <w:szCs w:val="24"/>
+              </w:rPr>
+              <w:t>Nuclino</w:t>
+            </w:r>
+            <w:proofErr w:type="spellEnd"/>
+          </w:p>
+        </w:tc>
+        <w:tc>
+          <w:tcPr>
+            <w:tcW w:w="2213" w:type="dxa"/>
+          </w:tcPr>
+          <w:p>
+            <w:pPr>
+              <w:pStyle w:val="Body"/>
+              <w:rPr>
+                <w:szCs w:val="24"/>
+              </w:rPr>
+            </w:pPr>
+            <w:r>
+              <w:rPr>
+                <w:szCs w:val="24"/>
+              </w:rPr>
+              <w:t>Brainstorming, mood-boarding, and developing a dynamic Game Design Document collaboratively.</w:t>
+            </w:r>
+          </w:p>
+        </w:tc>
+        <w:tc>
+          <w:tcPr>
+            <w:tcW w:w="2155" w:type="dxa"/>
           </w:tcPr>
           <w:p>
             <w:pPr>
@@ -4408,33 +5324,7 @@
         </w:tc>
         <w:tc>
           <w:tcPr>
-            <w:tcW w:w="2265" w:type="dxa"/>
-          </w:tcPr>
-          <w:p>
-            <w:pPr>
-              <w:pStyle w:val="Body"/>
-              <w:rPr>
-                <w:szCs w:val="24"/>
-              </w:rPr>
-            </w:pPr>
-          </w:p>
-        </w:tc>
-        <w:tc>
-          <w:tcPr>
-            <w:tcW w:w="2265" w:type="dxa"/>
-          </w:tcPr>
-          <w:p>
-            <w:pPr>
-              <w:pStyle w:val="Body"/>
-              <w:rPr>
-                <w:szCs w:val="24"/>
-              </w:rPr>
-            </w:pPr>
-          </w:p>
-        </w:tc>
-        <w:tc>
-          <w:tcPr>
-            <w:tcW w:w="2265" w:type="dxa"/>
+            <w:tcW w:w="2178" w:type="dxa"/>
           </w:tcPr>
           <w:p>
             <w:pPr>
@@ -4449,7 +5339,45 @@
       <w:tr>
         <w:tc>
           <w:tcPr>
-            <w:tcW w:w="2265" w:type="dxa"/>
+            <w:tcW w:w="2154" w:type="dxa"/>
+          </w:tcPr>
+          <w:p>
+            <w:pPr>
+              <w:pStyle w:val="Body"/>
+              <w:rPr>
+                <w:szCs w:val="24"/>
+              </w:rPr>
+            </w:pPr>
+            <w:r>
+              <w:rPr>
+                <w:szCs w:val="24"/>
+              </w:rPr>
+              <w:t>Trello</w:t>
+            </w:r>
+          </w:p>
+        </w:tc>
+        <w:tc>
+          <w:tcPr>
+            <w:tcW w:w="2213" w:type="dxa"/>
+          </w:tcPr>
+          <w:p>
+            <w:pPr>
+              <w:pStyle w:val="Body"/>
+              <w:rPr>
+                <w:szCs w:val="24"/>
+              </w:rPr>
+            </w:pPr>
+            <w:r>
+              <w:rPr>
+                <w:szCs w:val="24"/>
+              </w:rPr>
+              <w:t>Task tracking and assignment</w:t>
+            </w:r>
+          </w:p>
+        </w:tc>
+        <w:tc>
+          <w:tcPr>
+            <w:tcW w:w="2155" w:type="dxa"/>
           </w:tcPr>
           <w:p>
             <w:pPr>
@@ -4462,519 +5390,7 @@
         </w:tc>
         <w:tc>
           <w:tcPr>
-            <w:tcW w:w="2265" w:type="dxa"/>
-          </w:tcPr>
-          <w:p>
-            <w:pPr>
-              <w:pStyle w:val="Body"/>
-              <w:rPr>
-                <w:szCs w:val="24"/>
-              </w:rPr>
-            </w:pPr>
-          </w:p>
-        </w:tc>
-        <w:tc>
-          <w:tcPr>
-            <w:tcW w:w="2265" w:type="dxa"/>
-          </w:tcPr>
-          <w:p>
-            <w:pPr>
-              <w:pStyle w:val="Body"/>
-              <w:rPr>
-                <w:szCs w:val="24"/>
-              </w:rPr>
-            </w:pPr>
-          </w:p>
-        </w:tc>
-        <w:tc>
-          <w:tcPr>
-            <w:tcW w:w="2265" w:type="dxa"/>
-          </w:tcPr>
-          <w:p>
-            <w:pPr>
-              <w:pStyle w:val="Body"/>
-              <w:rPr>
-                <w:szCs w:val="24"/>
-              </w:rPr>
-            </w:pPr>
-          </w:p>
-        </w:tc>
-      </w:tr>
-      <w:tr>
-        <w:tc>
-          <w:tcPr>
-            <w:tcW w:w="2265" w:type="dxa"/>
-          </w:tcPr>
-          <w:p>
-            <w:pPr>
-              <w:pStyle w:val="Body"/>
-              <w:rPr>
-                <w:szCs w:val="24"/>
-              </w:rPr>
-            </w:pPr>
-          </w:p>
-        </w:tc>
-        <w:tc>
-          <w:tcPr>
-            <w:tcW w:w="2265" w:type="dxa"/>
-          </w:tcPr>
-          <w:p>
-            <w:pPr>
-              <w:pStyle w:val="Body"/>
-              <w:rPr>
-                <w:szCs w:val="24"/>
-              </w:rPr>
-            </w:pPr>
-          </w:p>
-        </w:tc>
-        <w:tc>
-          <w:tcPr>
-            <w:tcW w:w="2265" w:type="dxa"/>
-          </w:tcPr>
-          <w:p>
-            <w:pPr>
-              <w:pStyle w:val="Body"/>
-              <w:rPr>
-                <w:szCs w:val="24"/>
-              </w:rPr>
-            </w:pPr>
-          </w:p>
-        </w:tc>
-        <w:tc>
-          <w:tcPr>
-            <w:tcW w:w="2265" w:type="dxa"/>
-          </w:tcPr>
-          <w:p>
-            <w:pPr>
-              <w:pStyle w:val="Body"/>
-              <w:rPr>
-                <w:szCs w:val="24"/>
-              </w:rPr>
-            </w:pPr>
-          </w:p>
-        </w:tc>
-      </w:tr>
-      <w:tr>
-        <w:tc>
-          <w:tcPr>
-            <w:tcW w:w="2265" w:type="dxa"/>
-          </w:tcPr>
-          <w:p>
-            <w:pPr>
-              <w:pStyle w:val="Body"/>
-              <w:rPr>
-                <w:szCs w:val="24"/>
-              </w:rPr>
-            </w:pPr>
-          </w:p>
-        </w:tc>
-        <w:tc>
-          <w:tcPr>
-            <w:tcW w:w="2265" w:type="dxa"/>
-          </w:tcPr>
-          <w:p>
-            <w:pPr>
-              <w:pStyle w:val="Body"/>
-              <w:rPr>
-                <w:szCs w:val="24"/>
-              </w:rPr>
-            </w:pPr>
-          </w:p>
-        </w:tc>
-        <w:tc>
-          <w:tcPr>
-            <w:tcW w:w="2265" w:type="dxa"/>
-          </w:tcPr>
-          <w:p>
-            <w:pPr>
-              <w:pStyle w:val="Body"/>
-              <w:rPr>
-                <w:szCs w:val="24"/>
-              </w:rPr>
-            </w:pPr>
-          </w:p>
-        </w:tc>
-        <w:tc>
-          <w:tcPr>
-            <w:tcW w:w="2265" w:type="dxa"/>
-          </w:tcPr>
-          <w:p>
-            <w:pPr>
-              <w:pStyle w:val="Body"/>
-              <w:rPr>
-                <w:szCs w:val="24"/>
-              </w:rPr>
-            </w:pPr>
-          </w:p>
-        </w:tc>
-      </w:tr>
-      <w:tr>
-        <w:tc>
-          <w:tcPr>
-            <w:tcW w:w="2265" w:type="dxa"/>
-          </w:tcPr>
-          <w:p>
-            <w:pPr>
-              <w:pStyle w:val="Body"/>
-              <w:rPr>
-                <w:szCs w:val="24"/>
-              </w:rPr>
-            </w:pPr>
-          </w:p>
-        </w:tc>
-        <w:tc>
-          <w:tcPr>
-            <w:tcW w:w="2265" w:type="dxa"/>
-          </w:tcPr>
-          <w:p>
-            <w:pPr>
-              <w:pStyle w:val="Body"/>
-              <w:rPr>
-                <w:szCs w:val="24"/>
-              </w:rPr>
-            </w:pPr>
-          </w:p>
-        </w:tc>
-        <w:tc>
-          <w:tcPr>
-            <w:tcW w:w="2265" w:type="dxa"/>
-          </w:tcPr>
-          <w:p>
-            <w:pPr>
-              <w:pStyle w:val="Body"/>
-              <w:rPr>
-                <w:szCs w:val="24"/>
-              </w:rPr>
-            </w:pPr>
-          </w:p>
-        </w:tc>
-        <w:tc>
-          <w:tcPr>
-            <w:tcW w:w="2265" w:type="dxa"/>
-          </w:tcPr>
-          <w:p>
-            <w:pPr>
-              <w:pStyle w:val="Body"/>
-              <w:rPr>
-                <w:szCs w:val="24"/>
-              </w:rPr>
-            </w:pPr>
-          </w:p>
-        </w:tc>
-      </w:tr>
-      <w:tr>
-        <w:tc>
-          <w:tcPr>
-            <w:tcW w:w="2265" w:type="dxa"/>
-          </w:tcPr>
-          <w:p>
-            <w:pPr>
-              <w:pStyle w:val="Body"/>
-              <w:rPr>
-                <w:szCs w:val="24"/>
-              </w:rPr>
-            </w:pPr>
-          </w:p>
-        </w:tc>
-        <w:tc>
-          <w:tcPr>
-            <w:tcW w:w="2265" w:type="dxa"/>
-          </w:tcPr>
-          <w:p>
-            <w:pPr>
-              <w:pStyle w:val="Body"/>
-              <w:rPr>
-                <w:szCs w:val="24"/>
-              </w:rPr>
-            </w:pPr>
-          </w:p>
-        </w:tc>
-        <w:tc>
-          <w:tcPr>
-            <w:tcW w:w="2265" w:type="dxa"/>
-          </w:tcPr>
-          <w:p>
-            <w:pPr>
-              <w:pStyle w:val="Body"/>
-              <w:rPr>
-                <w:szCs w:val="24"/>
-              </w:rPr>
-            </w:pPr>
-          </w:p>
-        </w:tc>
-        <w:tc>
-          <w:tcPr>
-            <w:tcW w:w="2265" w:type="dxa"/>
-          </w:tcPr>
-          <w:p>
-            <w:pPr>
-              <w:pStyle w:val="Body"/>
-              <w:rPr>
-                <w:szCs w:val="24"/>
-              </w:rPr>
-            </w:pPr>
-          </w:p>
-        </w:tc>
-      </w:tr>
-      <w:tr>
-        <w:tc>
-          <w:tcPr>
-            <w:tcW w:w="2265" w:type="dxa"/>
-          </w:tcPr>
-          <w:p>
-            <w:pPr>
-              <w:pStyle w:val="Body"/>
-              <w:rPr>
-                <w:szCs w:val="24"/>
-              </w:rPr>
-            </w:pPr>
-          </w:p>
-        </w:tc>
-        <w:tc>
-          <w:tcPr>
-            <w:tcW w:w="2265" w:type="dxa"/>
-          </w:tcPr>
-          <w:p>
-            <w:pPr>
-              <w:pStyle w:val="Body"/>
-              <w:rPr>
-                <w:szCs w:val="24"/>
-              </w:rPr>
-            </w:pPr>
-          </w:p>
-        </w:tc>
-        <w:tc>
-          <w:tcPr>
-            <w:tcW w:w="2265" w:type="dxa"/>
-          </w:tcPr>
-          <w:p>
-            <w:pPr>
-              <w:pStyle w:val="Body"/>
-              <w:rPr>
-                <w:szCs w:val="24"/>
-              </w:rPr>
-            </w:pPr>
-          </w:p>
-        </w:tc>
-        <w:tc>
-          <w:tcPr>
-            <w:tcW w:w="2265" w:type="dxa"/>
-          </w:tcPr>
-          <w:p>
-            <w:pPr>
-              <w:pStyle w:val="Body"/>
-              <w:rPr>
-                <w:szCs w:val="24"/>
-              </w:rPr>
-            </w:pPr>
-          </w:p>
-        </w:tc>
-      </w:tr>
-      <w:tr>
-        <w:tc>
-          <w:tcPr>
-            <w:tcW w:w="2265" w:type="dxa"/>
-          </w:tcPr>
-          <w:p>
-            <w:pPr>
-              <w:pStyle w:val="Body"/>
-              <w:rPr>
-                <w:szCs w:val="24"/>
-              </w:rPr>
-            </w:pPr>
-          </w:p>
-        </w:tc>
-        <w:tc>
-          <w:tcPr>
-            <w:tcW w:w="2265" w:type="dxa"/>
-          </w:tcPr>
-          <w:p>
-            <w:pPr>
-              <w:pStyle w:val="Body"/>
-              <w:rPr>
-                <w:szCs w:val="24"/>
-              </w:rPr>
-            </w:pPr>
-          </w:p>
-        </w:tc>
-        <w:tc>
-          <w:tcPr>
-            <w:tcW w:w="2265" w:type="dxa"/>
-          </w:tcPr>
-          <w:p>
-            <w:pPr>
-              <w:pStyle w:val="Body"/>
-              <w:rPr>
-                <w:szCs w:val="24"/>
-              </w:rPr>
-            </w:pPr>
-          </w:p>
-        </w:tc>
-        <w:tc>
-          <w:tcPr>
-            <w:tcW w:w="2265" w:type="dxa"/>
-          </w:tcPr>
-          <w:p>
-            <w:pPr>
-              <w:pStyle w:val="Body"/>
-              <w:rPr>
-                <w:szCs w:val="24"/>
-              </w:rPr>
-            </w:pPr>
-          </w:p>
-        </w:tc>
-      </w:tr>
-      <w:tr>
-        <w:tc>
-          <w:tcPr>
-            <w:tcW w:w="2265" w:type="dxa"/>
-          </w:tcPr>
-          <w:p>
-            <w:pPr>
-              <w:pStyle w:val="Body"/>
-              <w:rPr>
-                <w:szCs w:val="24"/>
-              </w:rPr>
-            </w:pPr>
-          </w:p>
-        </w:tc>
-        <w:tc>
-          <w:tcPr>
-            <w:tcW w:w="2265" w:type="dxa"/>
-          </w:tcPr>
-          <w:p>
-            <w:pPr>
-              <w:pStyle w:val="Body"/>
-              <w:rPr>
-                <w:szCs w:val="24"/>
-              </w:rPr>
-            </w:pPr>
-          </w:p>
-        </w:tc>
-        <w:tc>
-          <w:tcPr>
-            <w:tcW w:w="2265" w:type="dxa"/>
-          </w:tcPr>
-          <w:p>
-            <w:pPr>
-              <w:pStyle w:val="Body"/>
-              <w:rPr>
-                <w:szCs w:val="24"/>
-              </w:rPr>
-            </w:pPr>
-          </w:p>
-        </w:tc>
-        <w:tc>
-          <w:tcPr>
-            <w:tcW w:w="2265" w:type="dxa"/>
-          </w:tcPr>
-          <w:p>
-            <w:pPr>
-              <w:pStyle w:val="Body"/>
-              <w:rPr>
-                <w:szCs w:val="24"/>
-              </w:rPr>
-            </w:pPr>
-          </w:p>
-        </w:tc>
-      </w:tr>
-      <w:tr>
-        <w:tc>
-          <w:tcPr>
-            <w:tcW w:w="2265" w:type="dxa"/>
-          </w:tcPr>
-          <w:p>
-            <w:pPr>
-              <w:pStyle w:val="Body"/>
-              <w:rPr>
-                <w:szCs w:val="24"/>
-              </w:rPr>
-            </w:pPr>
-          </w:p>
-        </w:tc>
-        <w:tc>
-          <w:tcPr>
-            <w:tcW w:w="2265" w:type="dxa"/>
-          </w:tcPr>
-          <w:p>
-            <w:pPr>
-              <w:pStyle w:val="Body"/>
-              <w:rPr>
-                <w:szCs w:val="24"/>
-              </w:rPr>
-            </w:pPr>
-          </w:p>
-        </w:tc>
-        <w:tc>
-          <w:tcPr>
-            <w:tcW w:w="2265" w:type="dxa"/>
-          </w:tcPr>
-          <w:p>
-            <w:pPr>
-              <w:pStyle w:val="Body"/>
-              <w:rPr>
-                <w:szCs w:val="24"/>
-              </w:rPr>
-            </w:pPr>
-          </w:p>
-        </w:tc>
-        <w:tc>
-          <w:tcPr>
-            <w:tcW w:w="2265" w:type="dxa"/>
-          </w:tcPr>
-          <w:p>
-            <w:pPr>
-              <w:pStyle w:val="Body"/>
-              <w:rPr>
-                <w:szCs w:val="24"/>
-              </w:rPr>
-            </w:pPr>
-          </w:p>
-        </w:tc>
-      </w:tr>
-      <w:tr>
-        <w:tc>
-          <w:tcPr>
-            <w:tcW w:w="2265" w:type="dxa"/>
-          </w:tcPr>
-          <w:p>
-            <w:pPr>
-              <w:pStyle w:val="Body"/>
-              <w:rPr>
-                <w:szCs w:val="24"/>
-              </w:rPr>
-            </w:pPr>
-          </w:p>
-        </w:tc>
-        <w:tc>
-          <w:tcPr>
-            <w:tcW w:w="2265" w:type="dxa"/>
-          </w:tcPr>
-          <w:p>
-            <w:pPr>
-              <w:pStyle w:val="Body"/>
-              <w:rPr>
-                <w:szCs w:val="24"/>
-              </w:rPr>
-            </w:pPr>
-          </w:p>
-        </w:tc>
-        <w:tc>
-          <w:tcPr>
-            <w:tcW w:w="2265" w:type="dxa"/>
-          </w:tcPr>
-          <w:p>
-            <w:pPr>
-              <w:pStyle w:val="Body"/>
-              <w:rPr>
-                <w:szCs w:val="24"/>
-              </w:rPr>
-            </w:pPr>
-          </w:p>
-        </w:tc>
-        <w:tc>
-          <w:tcPr>
-            <w:tcW w:w="2265" w:type="dxa"/>
+            <w:tcW w:w="2178" w:type="dxa"/>
           </w:tcPr>
           <w:p>
             <w:pPr>
@@ -5016,10 +5432,11 @@
     <w:p>
       <w:pPr>
         <w:rPr>
+          <w:rStyle w:val="Hyperlink"/>
           <w:lang w:eastAsia="en-AU"/>
         </w:rPr>
       </w:pPr>
-      <w:hyperlink r:id="rId20" w:history="1">
+      <w:hyperlink r:id="rId22" w:history="1">
         <w:r>
           <w:rPr>
             <w:rStyle w:val="Hyperlink"/>
@@ -5028,6 +5445,45 @@
           <w:t>https://www.utc.edu/academic-affairs/walker-center-for-teaching-and-learning/faculty-support-and-resources/pedagogical-strategies-and-techniques/ct-ps</w:t>
         </w:r>
       </w:hyperlink>
+    </w:p>
+    <w:p>
+      <w:pPr>
+        <w:rPr>
+          <w:lang w:eastAsia="en-AU"/>
+        </w:rPr>
+      </w:pPr>
+      <w:hyperlink r:id="rId23" w:history="1">
+        <w:r>
+          <w:rPr>
+            <w:rStyle w:val="Hyperlink"/>
+            <w:lang w:eastAsia="en-AU"/>
+          </w:rPr>
+          <w:t>https://dynamixsolutions.com/whats-the-difference-between-service-desk-vs-help-desk/</w:t>
+        </w:r>
+      </w:hyperlink>
+    </w:p>
+    <w:p>
+      <w:pPr>
+        <w:rPr>
+          <w:lang w:eastAsia="en-AU"/>
+        </w:rPr>
+      </w:pPr>
+      <w:hyperlink r:id="rId24" w:history="1">
+        <w:r>
+          <w:rPr>
+            <w:rStyle w:val="Hyperlink"/>
+            <w:lang w:eastAsia="en-AU"/>
+          </w:rPr>
+          <w:t>https://www.atlassian.com/itsm/service-request-management/help-desk-vs-service-desk-vs-itsm</w:t>
+        </w:r>
+      </w:hyperlink>
+    </w:p>
+    <w:p>
+      <w:pPr>
+        <w:rPr>
+          <w:lang w:eastAsia="en-AU"/>
+        </w:rPr>
+      </w:pPr>
     </w:p>
     <w:p>
       <w:pPr>
@@ -9125,7 +9581,6 @@
   </w:compat>
   <w:rsids>
     <w:rsidRoot w:val="002D0087"/>
-    <w:rsid w:val="000E56A4"/>
     <w:rsid w:val="002D0087"/>
     <w:rsid w:val="0077743A"/>
     <w:rsid w:val="00935D00"/>
@@ -9133,6 +9588,7 @@
     <w:rsid w:val="00C36548"/>
     <w:rsid w:val="00C519DF"/>
     <w:rsid w:val="00D563E1"/>
+    <w:rsid w:val="00D90D38"/>
     <w:rsid w:val="00E74B09"/>
     <w:rsid w:val="00FB5207"/>
     <w:rsid w:val="00FF6728"/>

</xml_diff>

<commit_message>
Finished Crit Thinking Assignment 1 in ICT
</commit_message>
<xml_diff>
--- a/ICT/CritThink_Assessment1/ICTSAS432__AE_Kn_1of2.docx
+++ b/ICT/CritThink_Assessment1/ICTSAS432__AE_Kn_1of2.docx
@@ -2790,17 +2790,20 @@
         </w:pBdr>
         <w:ind w:left="360"/>
         <w:rPr>
-          <w:szCs w:val="24"/>
-        </w:rPr>
-      </w:pPr>
-      <w:r>
-        <w:rPr>
+          <w:rFonts w:ascii="Biome" w:hAnsi="Biome" w:cs="Biome"/>
+          <w:szCs w:val="24"/>
+        </w:rPr>
+      </w:pPr>
+      <w:r>
+        <w:rPr>
+          <w:rFonts w:ascii="Biome" w:hAnsi="Biome" w:cs="Biome"/>
           <w:szCs w:val="24"/>
         </w:rPr>
         <w:t>In a studio environment, one might find relevant information to workplace procedures at the Human Resource department, the Australian Government policies required by a company (entity), a workplace handbook, or your contract.</w:t>
       </w:r>
       <w:r>
         <w:rPr>
+          <w:rFonts w:ascii="Biome" w:hAnsi="Biome" w:cs="Biome"/>
           <w:szCs w:val="24"/>
         </w:rPr>
         <w:t xml:space="preserve"> Additionally, most workplaces provide supplementary documents containing their policies, if not included within a training portion of beginning a job at the company.</w:t>
@@ -2937,11 +2940,13 @@
             <w:pPr>
               <w:pStyle w:val="Body"/>
               <w:rPr>
+                <w:rFonts w:ascii="Biome" w:hAnsi="Biome" w:cs="Biome"/>
                 <w:szCs w:val="24"/>
               </w:rPr>
             </w:pPr>
             <w:r>
               <w:rPr>
+                <w:rFonts w:ascii="Biome" w:hAnsi="Biome" w:cs="Biome"/>
                 <w:szCs w:val="24"/>
               </w:rPr>
               <w:t>Printer</w:t>
@@ -2956,11 +2961,13 @@
             <w:pPr>
               <w:pStyle w:val="Body"/>
               <w:rPr>
+                <w:rFonts w:ascii="Biome" w:hAnsi="Biome" w:cs="Biome"/>
                 <w:szCs w:val="24"/>
               </w:rPr>
             </w:pPr>
             <w:r>
               <w:rPr>
+                <w:rFonts w:ascii="Biome" w:hAnsi="Biome" w:cs="Biome"/>
                 <w:szCs w:val="24"/>
               </w:rPr>
               <w:t>3 months</w:t>
@@ -2975,11 +2982,13 @@
             <w:pPr>
               <w:pStyle w:val="Body"/>
               <w:rPr>
+                <w:rFonts w:ascii="Biome" w:hAnsi="Biome" w:cs="Biome"/>
                 <w:szCs w:val="24"/>
               </w:rPr>
             </w:pPr>
             <w:r>
               <w:rPr>
+                <w:rFonts w:ascii="Biome" w:hAnsi="Biome" w:cs="Biome"/>
                 <w:szCs w:val="24"/>
               </w:rPr>
               <w:t>External if broken, internal staff if maintaining ink</w:t>
@@ -2996,11 +3005,13 @@
             <w:pPr>
               <w:pStyle w:val="Body"/>
               <w:rPr>
+                <w:rFonts w:ascii="Biome" w:hAnsi="Biome" w:cs="Biome"/>
                 <w:szCs w:val="24"/>
               </w:rPr>
             </w:pPr>
             <w:r>
               <w:rPr>
+                <w:rFonts w:ascii="Biome" w:hAnsi="Biome" w:cs="Biome"/>
                 <w:szCs w:val="24"/>
               </w:rPr>
               <w:t>Desktop Computer</w:t>
@@ -3015,11 +3026,13 @@
             <w:pPr>
               <w:pStyle w:val="Body"/>
               <w:rPr>
+                <w:rFonts w:ascii="Biome" w:hAnsi="Biome" w:cs="Biome"/>
                 <w:szCs w:val="24"/>
               </w:rPr>
             </w:pPr>
             <w:r>
               <w:rPr>
+                <w:rFonts w:ascii="Biome" w:hAnsi="Biome" w:cs="Biome"/>
                 <w:szCs w:val="24"/>
               </w:rPr>
               <w:t>Monthly</w:t>
@@ -3034,11 +3047,13 @@
             <w:pPr>
               <w:pStyle w:val="Body"/>
               <w:rPr>
+                <w:rFonts w:ascii="Biome" w:hAnsi="Biome" w:cs="Biome"/>
                 <w:szCs w:val="24"/>
               </w:rPr>
             </w:pPr>
             <w:r>
               <w:rPr>
+                <w:rFonts w:ascii="Biome" w:hAnsi="Biome" w:cs="Biome"/>
                 <w:szCs w:val="24"/>
               </w:rPr>
               <w:t xml:space="preserve">External </w:t>
@@ -3055,11 +3070,13 @@
             <w:pPr>
               <w:pStyle w:val="Body"/>
               <w:rPr>
+                <w:rFonts w:ascii="Biome" w:hAnsi="Biome" w:cs="Biome"/>
                 <w:szCs w:val="24"/>
               </w:rPr>
             </w:pPr>
             <w:r>
               <w:rPr>
+                <w:rFonts w:ascii="Biome" w:hAnsi="Biome" w:cs="Biome"/>
                 <w:szCs w:val="24"/>
               </w:rPr>
               <w:t>Hard Disk (HDD) Backup</w:t>
@@ -3074,11 +3091,13 @@
             <w:pPr>
               <w:pStyle w:val="Body"/>
               <w:rPr>
+                <w:rFonts w:ascii="Biome" w:hAnsi="Biome" w:cs="Biome"/>
                 <w:szCs w:val="24"/>
               </w:rPr>
             </w:pPr>
             <w:r>
               <w:rPr>
+                <w:rFonts w:ascii="Biome" w:hAnsi="Biome" w:cs="Biome"/>
                 <w:szCs w:val="24"/>
               </w:rPr>
               <w:t>Daily</w:t>
@@ -3093,11 +3112,13 @@
             <w:pPr>
               <w:pStyle w:val="Body"/>
               <w:rPr>
+                <w:rFonts w:ascii="Biome" w:hAnsi="Biome" w:cs="Biome"/>
                 <w:szCs w:val="24"/>
               </w:rPr>
             </w:pPr>
             <w:r>
               <w:rPr>
+                <w:rFonts w:ascii="Biome" w:hAnsi="Biome" w:cs="Biome"/>
                 <w:szCs w:val="24"/>
               </w:rPr>
               <w:t>Studio manager</w:t>
@@ -3114,11 +3135,13 @@
             <w:pPr>
               <w:pStyle w:val="Body"/>
               <w:rPr>
+                <w:rFonts w:ascii="Biome" w:hAnsi="Biome" w:cs="Biome"/>
                 <w:szCs w:val="24"/>
               </w:rPr>
             </w:pPr>
             <w:r>
               <w:rPr>
+                <w:rFonts w:ascii="Biome" w:hAnsi="Biome" w:cs="Biome"/>
                 <w:szCs w:val="24"/>
               </w:rPr>
               <w:t>Solid State Drive (</w:t>
@@ -3126,6 +3149,7 @@
             <w:proofErr w:type="gramStart"/>
             <w:r>
               <w:rPr>
+                <w:rFonts w:ascii="Biome" w:hAnsi="Biome" w:cs="Biome"/>
                 <w:szCs w:val="24"/>
               </w:rPr>
               <w:t>SSD )</w:t>
@@ -3133,6 +3157,7 @@
             <w:proofErr w:type="gramEnd"/>
             <w:r>
               <w:rPr>
+                <w:rFonts w:ascii="Biome" w:hAnsi="Biome" w:cs="Biome"/>
                 <w:szCs w:val="24"/>
               </w:rPr>
               <w:t xml:space="preserve"> Backup</w:t>
@@ -3147,11 +3172,13 @@
             <w:pPr>
               <w:pStyle w:val="Body"/>
               <w:rPr>
+                <w:rFonts w:ascii="Biome" w:hAnsi="Biome" w:cs="Biome"/>
                 <w:szCs w:val="24"/>
               </w:rPr>
             </w:pPr>
             <w:r>
               <w:rPr>
+                <w:rFonts w:ascii="Biome" w:hAnsi="Biome" w:cs="Biome"/>
                 <w:szCs w:val="24"/>
               </w:rPr>
               <w:t>Daily</w:t>
@@ -3166,11 +3193,13 @@
             <w:pPr>
               <w:pStyle w:val="Body"/>
               <w:rPr>
+                <w:rFonts w:ascii="Biome" w:hAnsi="Biome" w:cs="Biome"/>
                 <w:szCs w:val="24"/>
               </w:rPr>
             </w:pPr>
             <w:r>
               <w:rPr>
+                <w:rFonts w:ascii="Biome" w:hAnsi="Biome" w:cs="Biome"/>
                 <w:szCs w:val="24"/>
               </w:rPr>
               <w:t>Studio manager</w:t>
@@ -3187,11 +3216,13 @@
             <w:pPr>
               <w:pStyle w:val="Body"/>
               <w:rPr>
+                <w:rFonts w:ascii="Biome" w:hAnsi="Biome" w:cs="Biome"/>
                 <w:szCs w:val="24"/>
               </w:rPr>
             </w:pPr>
             <w:r>
               <w:rPr>
+                <w:rFonts w:ascii="Biome" w:hAnsi="Biome" w:cs="Biome"/>
                 <w:szCs w:val="24"/>
               </w:rPr>
               <w:t>Battery replacement on devices</w:t>
@@ -3206,11 +3237,13 @@
             <w:pPr>
               <w:pStyle w:val="Body"/>
               <w:rPr>
+                <w:rFonts w:ascii="Biome" w:hAnsi="Biome" w:cs="Biome"/>
                 <w:szCs w:val="24"/>
               </w:rPr>
             </w:pPr>
             <w:r>
               <w:rPr>
+                <w:rFonts w:ascii="Biome" w:hAnsi="Biome" w:cs="Biome"/>
                 <w:szCs w:val="24"/>
               </w:rPr>
               <w:t>Fortnightly or Monthly</w:t>
@@ -3225,11 +3258,13 @@
             <w:pPr>
               <w:pStyle w:val="Body"/>
               <w:rPr>
+                <w:rFonts w:ascii="Biome" w:hAnsi="Biome" w:cs="Biome"/>
                 <w:szCs w:val="24"/>
               </w:rPr>
             </w:pPr>
             <w:r>
               <w:rPr>
+                <w:rFonts w:ascii="Biome" w:hAnsi="Biome" w:cs="Biome"/>
                 <w:szCs w:val="24"/>
               </w:rPr>
               <w:t>Studio staff</w:t>
@@ -3246,11 +3281,13 @@
             <w:pPr>
               <w:pStyle w:val="Body"/>
               <w:rPr>
+                <w:rFonts w:ascii="Biome" w:hAnsi="Biome" w:cs="Biome"/>
                 <w:szCs w:val="24"/>
               </w:rPr>
             </w:pPr>
             <w:r>
               <w:rPr>
+                <w:rFonts w:ascii="Biome" w:hAnsi="Biome" w:cs="Biome"/>
                 <w:szCs w:val="24"/>
               </w:rPr>
               <w:t>Software driver updates</w:t>
@@ -3265,11 +3302,13 @@
             <w:pPr>
               <w:pStyle w:val="Body"/>
               <w:rPr>
+                <w:rFonts w:ascii="Biome" w:hAnsi="Biome" w:cs="Biome"/>
                 <w:szCs w:val="24"/>
               </w:rPr>
             </w:pPr>
             <w:r>
               <w:rPr>
+                <w:rFonts w:ascii="Biome" w:hAnsi="Biome" w:cs="Biome"/>
                 <w:szCs w:val="24"/>
               </w:rPr>
               <w:t>Monthly to Bi-Monthly</w:t>
@@ -3284,11 +3323,13 @@
             <w:pPr>
               <w:pStyle w:val="Body"/>
               <w:rPr>
+                <w:rFonts w:ascii="Biome" w:hAnsi="Biome" w:cs="Biome"/>
                 <w:szCs w:val="24"/>
               </w:rPr>
             </w:pPr>
             <w:r>
               <w:rPr>
+                <w:rFonts w:ascii="Biome" w:hAnsi="Biome" w:cs="Biome"/>
                 <w:szCs w:val="24"/>
               </w:rPr>
               <w:t>Studio manager</w:t>
@@ -4180,11 +4221,13 @@
         </w:pBdr>
         <w:ind w:left="360"/>
         <w:rPr>
-          <w:szCs w:val="24"/>
-        </w:rPr>
-      </w:pPr>
-      <w:r>
-        <w:rPr>
+          <w:rFonts w:ascii="Biome" w:hAnsi="Biome" w:cs="Biome"/>
+          <w:szCs w:val="24"/>
+        </w:rPr>
+      </w:pPr>
+      <w:r>
+        <w:rPr>
+          <w:rFonts w:ascii="Biome" w:hAnsi="Biome" w:cs="Biome"/>
           <w:szCs w:val="24"/>
         </w:rPr>
         <w:t xml:space="preserve">Prioritising by risk factor would be the first step. Following that, it is best that all players </w:t>
@@ -4192,6 +4235,7 @@
       <w:proofErr w:type="gramStart"/>
       <w:r>
         <w:rPr>
+          <w:rFonts w:ascii="Biome" w:hAnsi="Biome" w:cs="Biome"/>
           <w:szCs w:val="24"/>
         </w:rPr>
         <w:t>are able to</w:t>
@@ -4199,12 +4243,14 @@
       <w:proofErr w:type="gramEnd"/>
       <w:r>
         <w:rPr>
+          <w:rFonts w:ascii="Biome" w:hAnsi="Biome" w:cs="Biome"/>
           <w:szCs w:val="24"/>
         </w:rPr>
         <w:t xml:space="preserve"> access the game, even if the game is buggy, so prioritising the issues where multiple users cannot access the game is top priority. Second priority would be any major effects to gameplay that affect a large portion of users such as huge lag or strange character behaviour (phasing through walls and getting stuck).</w:t>
       </w:r>
       <w:r>
         <w:rPr>
+          <w:rFonts w:ascii="Biome" w:hAnsi="Biome" w:cs="Biome"/>
           <w:szCs w:val="24"/>
         </w:rPr>
         <w:br/>
@@ -4213,6 +4259,7 @@
       <w:proofErr w:type="gramStart"/>
       <w:r>
         <w:rPr>
+          <w:rFonts w:ascii="Biome" w:hAnsi="Biome" w:cs="Biome"/>
           <w:szCs w:val="24"/>
         </w:rPr>
         <w:t>aforementioned bugs</w:t>
@@ -4220,12 +4267,14 @@
       <w:proofErr w:type="gramEnd"/>
       <w:r>
         <w:rPr>
+          <w:rFonts w:ascii="Biome" w:hAnsi="Biome" w:cs="Biome"/>
           <w:szCs w:val="24"/>
         </w:rPr>
         <w:t xml:space="preserve">, otherwise the next priority would be smaller bug effects to gameplay </w:t>
       </w:r>
       <w:r>
         <w:rPr>
+          <w:rFonts w:ascii="Biome" w:hAnsi="Biome" w:cs="Biome"/>
           <w:szCs w:val="24"/>
         </w:rPr>
         <w:t>and starting with long-term user priority as a sub-list.</w:t>
@@ -4278,17 +4327,20 @@
         </w:pBdr>
         <w:ind w:left="360"/>
         <w:rPr>
-          <w:szCs w:val="24"/>
-        </w:rPr>
-      </w:pPr>
-      <w:r>
-        <w:rPr>
+          <w:rFonts w:ascii="Biome" w:hAnsi="Biome" w:cs="Biome"/>
+          <w:szCs w:val="24"/>
+        </w:rPr>
+      </w:pPr>
+      <w:r>
+        <w:rPr>
+          <w:rFonts w:ascii="Biome" w:hAnsi="Biome" w:cs="Biome"/>
           <w:szCs w:val="24"/>
         </w:rPr>
         <w:t xml:space="preserve">Manufacturers are required to have manuals or guidebooks on how to properly handle and store their products. For example, </w:t>
       </w:r>
       <w:r>
         <w:rPr>
+          <w:rFonts w:ascii="Biome" w:hAnsi="Biome" w:cs="Biome"/>
           <w:i/>
           <w:iCs/>
           <w:szCs w:val="24"/>
@@ -4297,6 +4349,7 @@
       </w:r>
       <w:r>
         <w:rPr>
+          <w:rFonts w:ascii="Biome" w:hAnsi="Biome" w:cs="Biome"/>
           <w:szCs w:val="24"/>
         </w:rPr>
         <w:t xml:space="preserve"> have this as part of their storage guidelines on their batteries:</w:t>
@@ -4312,21 +4365,29 @@
           <w:right w:val="single" w:sz="4" w:space="4" w:color="2D739F"/>
         </w:pBdr>
         <w:ind w:left="360"/>
-      </w:pPr>
-      <w:r>
-        <w:rPr>
+        <w:rPr>
+          <w:rFonts w:ascii="Biome" w:hAnsi="Biome" w:cs="Biome"/>
+        </w:rPr>
+      </w:pPr>
+      <w:r>
+        <w:rPr>
+          <w:rFonts w:ascii="Biome" w:hAnsi="Biome" w:cs="Biome"/>
           <w:szCs w:val="24"/>
         </w:rPr>
         <w:t>“…</w:t>
       </w:r>
       <w:r>
         <w:rPr>
+          <w:rFonts w:ascii="Biome" w:hAnsi="Biome" w:cs="Biome"/>
           <w:i/>
           <w:iCs/>
         </w:rPr>
         <w:t>practice proper battery storage by keeping batteries in a cool, dry place at normal room temperature. It’s not necessary to store batteries in a refrigerator.</w:t>
       </w:r>
       <w:r>
+        <w:rPr>
+          <w:rFonts w:ascii="Biome" w:hAnsi="Biome" w:cs="Biome"/>
+        </w:rPr>
         <w:t>”</w:t>
       </w:r>
     </w:p>
@@ -4341,23 +4402,36 @@
         </w:pBdr>
         <w:ind w:left="360"/>
         <w:rPr>
+          <w:rFonts w:ascii="Biome" w:hAnsi="Biome" w:cs="Biome"/>
           <w:i/>
           <w:iCs/>
           <w:szCs w:val="24"/>
         </w:rPr>
       </w:pPr>
       <w:r>
+        <w:rPr>
+          <w:rFonts w:ascii="Biome" w:hAnsi="Biome" w:cs="Biome"/>
+        </w:rPr>
         <w:t xml:space="preserve">Computer equipment have similar </w:t>
       </w:r>
       <w:r>
+        <w:rPr>
+          <w:rFonts w:ascii="Biome" w:hAnsi="Biome" w:cs="Biome"/>
+        </w:rPr>
         <w:t xml:space="preserve">guideline provisions, and </w:t>
       </w:r>
       <w:proofErr w:type="gramStart"/>
       <w:r>
+        <w:rPr>
+          <w:rFonts w:ascii="Biome" w:hAnsi="Biome" w:cs="Biome"/>
+        </w:rPr>
         <w:t>in order to</w:t>
       </w:r>
       <w:proofErr w:type="gramEnd"/>
       <w:r>
+        <w:rPr>
+          <w:rFonts w:ascii="Biome" w:hAnsi="Biome" w:cs="Biome"/>
+        </w:rPr>
         <w:t xml:space="preserve"> prevent bad practices and potential harm to users, the studio must ensure these guidelines are followed.</w:t>
       </w:r>
     </w:p>
@@ -4372,11 +4446,13 @@
         </w:pBdr>
         <w:ind w:left="360"/>
         <w:rPr>
-          <w:szCs w:val="24"/>
-        </w:rPr>
-      </w:pPr>
-      <w:r>
-        <w:rPr>
+          <w:rFonts w:ascii="Biome" w:hAnsi="Biome" w:cs="Biome"/>
+          <w:szCs w:val="24"/>
+        </w:rPr>
+      </w:pPr>
+      <w:r>
+        <w:rPr>
+          <w:rFonts w:ascii="Biome" w:hAnsi="Biome" w:cs="Biome"/>
           <w:szCs w:val="24"/>
         </w:rPr>
         <w:t>As it stands in 2022, coal burning accounts for 75% of Australia’s electricity provision and hydro only 5%, meaning that a more sustainable approach to a game studio’s practices would be to:</w:t>
@@ -4396,11 +4472,13 @@
           <w:right w:val="single" w:sz="4" w:space="4" w:color="2D739F"/>
         </w:pBdr>
         <w:rPr>
-          <w:szCs w:val="24"/>
-        </w:rPr>
-      </w:pPr>
-      <w:r>
-        <w:rPr>
+          <w:rFonts w:ascii="Biome" w:hAnsi="Biome" w:cs="Biome"/>
+          <w:szCs w:val="24"/>
+        </w:rPr>
+      </w:pPr>
+      <w:r>
+        <w:rPr>
+          <w:rFonts w:ascii="Biome" w:hAnsi="Biome" w:cs="Biome"/>
           <w:szCs w:val="24"/>
         </w:rPr>
         <w:t>reduce paper usage as much as possible</w:t>
@@ -4420,11 +4498,13 @@
           <w:right w:val="single" w:sz="4" w:space="4" w:color="2D739F"/>
         </w:pBdr>
         <w:rPr>
-          <w:szCs w:val="24"/>
-        </w:rPr>
-      </w:pPr>
-      <w:r>
-        <w:rPr>
+          <w:rFonts w:ascii="Biome" w:hAnsi="Biome" w:cs="Biome"/>
+          <w:szCs w:val="24"/>
+        </w:rPr>
+      </w:pPr>
+      <w:r>
+        <w:rPr>
+          <w:rFonts w:ascii="Biome" w:hAnsi="Biome" w:cs="Biome"/>
           <w:szCs w:val="24"/>
         </w:rPr>
         <w:t>ensure lights and appliances are switched off when not in use</w:t>
@@ -4444,11 +4524,13 @@
           <w:right w:val="single" w:sz="4" w:space="4" w:color="2D739F"/>
         </w:pBdr>
         <w:rPr>
-          <w:szCs w:val="24"/>
-        </w:rPr>
-      </w:pPr>
-      <w:r>
-        <w:rPr>
+          <w:rFonts w:ascii="Biome" w:hAnsi="Biome" w:cs="Biome"/>
+          <w:szCs w:val="24"/>
+        </w:rPr>
+      </w:pPr>
+      <w:r>
+        <w:rPr>
+          <w:rFonts w:ascii="Biome" w:hAnsi="Biome" w:cs="Biome"/>
           <w:szCs w:val="24"/>
         </w:rPr>
         <w:t>and, if possible, to donate a percentage of profits to replanting trees and reserving forests.</w:t>
@@ -4465,21 +4547,17 @@
         </w:pBdr>
         <w:ind w:left="720"/>
         <w:rPr>
-          <w:szCs w:val="24"/>
-        </w:rPr>
-      </w:pPr>
-      <w:r>
-        <w:rPr>
-          <w:szCs w:val="24"/>
-        </w:rPr>
-        <w:t xml:space="preserve">Additionally, the studio can focus on using rechargeable batteries in battery-powered appliances, and properly dispose of all batteries by creating special bins specifically to </w:t>
-      </w:r>
-      <w:r>
-        <w:rPr>
+          <w:rFonts w:ascii="Biome" w:hAnsi="Biome" w:cs="Biome"/>
+          <w:szCs w:val="24"/>
+        </w:rPr>
+      </w:pPr>
+      <w:r>
+        <w:rPr>
+          <w:rFonts w:ascii="Biome" w:hAnsi="Biome" w:cs="Biome"/>
           <w:szCs w:val="24"/>
         </w:rPr>
         <w:lastRenderedPageBreak/>
-        <w:t>collect expired batteries and to be taken to a recycling facility as listed by the Australian government.</w:t>
+        <w:t>Additionally, the studio can focus on using rechargeable batteries in battery-powered appliances, and properly dispose of all batteries by creating special bins specifically to collect expired batteries and to be taken to a recycling facility as listed by the Australian government.</w:t>
       </w:r>
     </w:p>
     <w:p>
@@ -4493,11 +4571,13 @@
         </w:pBdr>
         <w:ind w:left="720"/>
         <w:rPr>
-          <w:szCs w:val="24"/>
-        </w:rPr>
-      </w:pPr>
-      <w:r>
-        <w:rPr>
+          <w:rFonts w:ascii="Biome" w:hAnsi="Biome" w:cs="Biome"/>
+          <w:szCs w:val="24"/>
+        </w:rPr>
+      </w:pPr>
+      <w:r>
+        <w:rPr>
+          <w:rFonts w:ascii="Biome" w:hAnsi="Biome" w:cs="Biome"/>
           <w:szCs w:val="24"/>
         </w:rPr>
         <w:t>The paper, cardboard, and plastic that is used within the company can be collected in special bins to be taken to a special recycling company much like the batteries.</w:t>
@@ -4514,17 +4594,20 @@
         </w:pBdr>
         <w:ind w:left="720"/>
         <w:rPr>
-          <w:szCs w:val="24"/>
-        </w:rPr>
-      </w:pPr>
-      <w:r>
-        <w:rPr>
+          <w:rFonts w:ascii="Biome" w:hAnsi="Biome" w:cs="Biome"/>
+          <w:szCs w:val="24"/>
+        </w:rPr>
+      </w:pPr>
+      <w:r>
+        <w:rPr>
+          <w:rFonts w:ascii="Biome" w:hAnsi="Biome" w:cs="Biome"/>
           <w:szCs w:val="24"/>
         </w:rPr>
         <w:t xml:space="preserve">The studio can encourage minimal use of plastics by investing in metal or bioorganic </w:t>
       </w:r>
       <w:r>
         <w:rPr>
+          <w:rFonts w:ascii="Biome" w:hAnsi="Biome" w:cs="Biome"/>
           <w:szCs w:val="24"/>
         </w:rPr>
         <w:t xml:space="preserve">utensils and crockery, such as cups, straws, and water bottles. </w:t>
@@ -4541,17 +4624,20 @@
         </w:pBdr>
         <w:ind w:left="720"/>
         <w:rPr>
-          <w:szCs w:val="24"/>
-        </w:rPr>
-      </w:pPr>
-      <w:r>
-        <w:rPr>
+          <w:rFonts w:ascii="Biome" w:hAnsi="Biome" w:cs="Biome"/>
+          <w:szCs w:val="24"/>
+        </w:rPr>
+      </w:pPr>
+      <w:r>
+        <w:rPr>
+          <w:rFonts w:ascii="Biome" w:hAnsi="Biome" w:cs="Biome"/>
           <w:szCs w:val="24"/>
         </w:rPr>
         <w:t xml:space="preserve">The Australian government have set rules and regulations outlined in a few </w:t>
       </w:r>
       <w:r>
         <w:rPr>
+          <w:rFonts w:ascii="Biome" w:hAnsi="Biome" w:cs="Biome"/>
           <w:i/>
           <w:iCs/>
           <w:szCs w:val="24"/>
@@ -4560,6 +4646,7 @@
       </w:r>
       <w:r>
         <w:rPr>
+          <w:rFonts w:ascii="Biome" w:hAnsi="Biome" w:cs="Biome"/>
           <w:szCs w:val="24"/>
         </w:rPr>
         <w:t xml:space="preserve"> (listed </w:t>
@@ -4568,6 +4655,7 @@
         <w:r>
           <w:rPr>
             <w:rStyle w:val="Hyperlink"/>
+            <w:rFonts w:ascii="Biome" w:hAnsi="Biome" w:cs="Biome"/>
             <w:szCs w:val="24"/>
           </w:rPr>
           <w:t>here</w:t>
@@ -4575,6 +4663,7 @@
       </w:hyperlink>
       <w:r>
         <w:rPr>
+          <w:rFonts w:ascii="Biome" w:hAnsi="Biome" w:cs="Biome"/>
           <w:szCs w:val="24"/>
         </w:rPr>
         <w:t xml:space="preserve">) that define what “waste” is for a company and how to dispose of it legally. The NSW Environmental Protection Agency has a number of useful resources (listed </w:t>
@@ -4583,6 +4672,7 @@
         <w:r>
           <w:rPr>
             <w:rStyle w:val="Hyperlink"/>
+            <w:rFonts w:ascii="Biome" w:hAnsi="Biome" w:cs="Biome"/>
             <w:szCs w:val="24"/>
           </w:rPr>
           <w:t>here</w:t>
@@ -4590,12 +4680,14 @@
       </w:hyperlink>
       <w:r>
         <w:rPr>
+          <w:rFonts w:ascii="Biome" w:hAnsi="Biome" w:cs="Biome"/>
           <w:szCs w:val="24"/>
         </w:rPr>
         <w:t>) that aid in direction of recycling many materials</w:t>
       </w:r>
       <w:r>
         <w:rPr>
+          <w:rFonts w:ascii="Biome" w:hAnsi="Biome" w:cs="Biome"/>
           <w:szCs w:val="24"/>
         </w:rPr>
         <w:t>, and while not legally required, they would go a long way to environmental sustainability and lessen the studio’s carbon footprint.</w:t>
@@ -4648,17 +4740,20 @@
         </w:pBdr>
         <w:ind w:left="360"/>
         <w:rPr>
-          <w:szCs w:val="24"/>
-        </w:rPr>
-      </w:pPr>
-      <w:r>
-        <w:rPr>
+          <w:rFonts w:ascii="Biome" w:hAnsi="Biome" w:cs="Biome"/>
+          <w:szCs w:val="24"/>
+        </w:rPr>
+      </w:pPr>
+      <w:r>
+        <w:rPr>
+          <w:rFonts w:ascii="Biome" w:hAnsi="Biome" w:cs="Biome"/>
           <w:szCs w:val="24"/>
         </w:rPr>
         <w:t>Simple spreadsheets are great for storing data, performing calculations (such as in Excel), and sorting lists of data. Spreadsheets do not have specific algorithmic functions that relate to sorting how the data is presented relating to other data. It also does not have functions that assist in capturing live data that can also be accessed by multiple users at a time (such as an employee and a manager)</w:t>
       </w:r>
       <w:r>
         <w:rPr>
+          <w:rFonts w:ascii="Biome" w:hAnsi="Biome" w:cs="Biome"/>
           <w:szCs w:val="24"/>
         </w:rPr>
         <w:t>.</w:t>
@@ -4675,29 +4770,44 @@
         </w:pBdr>
         <w:ind w:left="360"/>
         <w:rPr>
-          <w:szCs w:val="24"/>
-        </w:rPr>
-      </w:pPr>
-      <w:r>
+          <w:rFonts w:ascii="Biome" w:hAnsi="Biome" w:cs="Biome"/>
+          <w:szCs w:val="24"/>
+        </w:rPr>
+      </w:pPr>
+      <w:r>
+        <w:rPr>
+          <w:rFonts w:ascii="Biome" w:hAnsi="Biome" w:cs="Biome"/>
+        </w:rPr>
         <w:t xml:space="preserve">More sophisticated helpdesk or </w:t>
       </w:r>
       <w:r>
+        <w:rPr>
+          <w:rFonts w:ascii="Biome" w:hAnsi="Biome" w:cs="Biome"/>
+        </w:rPr>
         <w:t>ServiceDesk</w:t>
       </w:r>
       <w:r>
+        <w:rPr>
+          <w:rFonts w:ascii="Biome" w:hAnsi="Biome" w:cs="Biome"/>
+        </w:rPr>
         <w:t xml:space="preserve"> software can handle the range of activities that a service desk operator needs to perform.</w:t>
       </w:r>
       <w:r>
+        <w:rPr>
+          <w:rFonts w:ascii="Biome" w:hAnsi="Biome" w:cs="Biome"/>
+        </w:rPr>
         <w:t xml:space="preserve"> </w:t>
       </w:r>
       <w:r>
         <w:rPr>
+          <w:rFonts w:ascii="Biome" w:hAnsi="Biome" w:cs="Biome"/>
           <w:szCs w:val="24"/>
         </w:rPr>
         <w:t xml:space="preserve">ITSM software is specifically geared to capturing relevant data for its industry, sorting that data based on user input and values to display and calculate based on relevance to other data stored within it, and in some cases assisting with </w:t>
       </w:r>
       <w:r>
         <w:rPr>
+          <w:rFonts w:ascii="Biome" w:hAnsi="Biome" w:cs="Biome"/>
           <w:i/>
           <w:iCs/>
           <w:szCs w:val="24"/>
@@ -4706,9 +4816,18 @@
       </w:r>
       <w:r>
         <w:rPr>
-          <w:szCs w:val="24"/>
-        </w:rPr>
-        <w:t xml:space="preserve"> an issue by bringing to attention previous similar issues to the current one at hand, cutting down work time for a user.</w:t>
+          <w:rFonts w:ascii="Biome" w:hAnsi="Biome" w:cs="Biome"/>
+          <w:szCs w:val="24"/>
+        </w:rPr>
+        <w:t xml:space="preserve"> an issue by bringing to attention previous </w:t>
+      </w:r>
+      <w:r>
+        <w:rPr>
+          <w:rFonts w:ascii="Biome" w:hAnsi="Biome" w:cs="Biome"/>
+          <w:szCs w:val="24"/>
+        </w:rPr>
+        <w:lastRenderedPageBreak/>
+        <w:t>similar issues to the current one at hand, cutting down work time for a user.</w:t>
       </w:r>
     </w:p>
     <w:p>
@@ -4722,17 +4841,20 @@
         </w:pBdr>
         <w:ind w:left="360"/>
         <w:rPr>
-          <w:szCs w:val="24"/>
-        </w:rPr>
-      </w:pPr>
-      <w:r>
-        <w:rPr>
+          <w:rFonts w:ascii="Biome" w:hAnsi="Biome" w:cs="Biome"/>
+          <w:szCs w:val="24"/>
+        </w:rPr>
+      </w:pPr>
+      <w:r>
+        <w:rPr>
+          <w:rFonts w:ascii="Biome" w:hAnsi="Biome" w:cs="Biome"/>
           <w:szCs w:val="24"/>
         </w:rPr>
         <w:t xml:space="preserve">For example, in a service desk situation for a car company, using a spreadsheet when receiving a call from a customer with an issue with their car. The employee would have to open a relevant part of the spreadsheet, locate the appropriate cell/column/row to input the </w:t>
       </w:r>
       <w:r>
         <w:rPr>
+          <w:rFonts w:ascii="Biome" w:hAnsi="Biome" w:cs="Biome"/>
           <w:i/>
           <w:iCs/>
           <w:szCs w:val="24"/>
@@ -4741,12 +4863,14 @@
       </w:r>
       <w:r>
         <w:rPr>
+          <w:rFonts w:ascii="Biome" w:hAnsi="Biome" w:cs="Biome"/>
           <w:szCs w:val="24"/>
         </w:rPr>
         <w:t xml:space="preserve"> of the issue, then open another spreadsheet to find the caller’s details if they had previously been to the company </w:t>
       </w:r>
       <w:r>
         <w:rPr>
+          <w:rFonts w:ascii="Biome" w:hAnsi="Biome" w:cs="Biome"/>
           <w:szCs w:val="24"/>
         </w:rPr>
         <w:t xml:space="preserve">and what their previous issues were. </w:t>
@@ -4763,24 +4887,20 @@
         </w:pBdr>
         <w:ind w:left="360"/>
         <w:rPr>
-          <w:szCs w:val="24"/>
-        </w:rPr>
-      </w:pPr>
-      <w:r>
-        <w:rPr>
-          <w:szCs w:val="24"/>
-        </w:rPr>
-        <w:t xml:space="preserve">If the employee was using an ITSM software, all that would need to be done is access their likely already-open software, search the user’s name or other defining details, bring up their record and create a new issue/comment/service request. Inside this request </w:t>
-      </w:r>
-      <w:r>
-        <w:rPr>
-          <w:szCs w:val="24"/>
-        </w:rPr>
-        <w:lastRenderedPageBreak/>
-        <w:t xml:space="preserve">would be all the relevant sections such as the </w:t>
-      </w:r>
-      <w:r>
-        <w:rPr>
+          <w:rFonts w:ascii="Biome" w:hAnsi="Biome" w:cs="Biome"/>
+          <w:szCs w:val="24"/>
+        </w:rPr>
+      </w:pPr>
+      <w:r>
+        <w:rPr>
+          <w:rFonts w:ascii="Biome" w:hAnsi="Biome" w:cs="Biome"/>
+          <w:szCs w:val="24"/>
+        </w:rPr>
+        <w:t xml:space="preserve">If the employee was using an ITSM software, all that would need to be done is access their likely already-open software, search the user’s name or other defining details, bring up their record and create a new issue/comment/service request. Inside this request would be all the relevant sections such as the </w:t>
+      </w:r>
+      <w:r>
+        <w:rPr>
+          <w:rFonts w:ascii="Biome" w:hAnsi="Biome" w:cs="Biome"/>
           <w:i/>
           <w:iCs/>
           <w:szCs w:val="24"/>
@@ -4789,6 +4909,7 @@
       </w:r>
       <w:r>
         <w:rPr>
+          <w:rFonts w:ascii="Biome" w:hAnsi="Biome" w:cs="Biome"/>
           <w:szCs w:val="24"/>
         </w:rPr>
         <w:t xml:space="preserve"> the type of vehicle, the date, the employee’s name, the registration number, etc. All within one place and easily readable.</w:t>
@@ -4841,11 +4962,13 @@
         </w:pBdr>
         <w:ind w:left="360"/>
         <w:rPr>
-          <w:szCs w:val="24"/>
-        </w:rPr>
-      </w:pPr>
-      <w:r>
-        <w:rPr>
+          <w:rFonts w:ascii="Biome" w:hAnsi="Biome" w:cs="Biome"/>
+          <w:szCs w:val="24"/>
+        </w:rPr>
+      </w:pPr>
+      <w:r>
+        <w:rPr>
+          <w:rFonts w:ascii="Biome" w:hAnsi="Biome" w:cs="Biome"/>
           <w:szCs w:val="24"/>
         </w:rPr>
         <w:t xml:space="preserve">The main difference between a Help Desk and a Service Desk is the level of service provided. Help Desks are much smaller in objectives and operations, with their main objective to bring resolution to an issue as efficiently as possible. Service Desks have a broader objective of customer satisfaction and data gathering, solving </w:t>
@@ -4853,6 +4976,7 @@
       <w:proofErr w:type="gramStart"/>
       <w:r>
         <w:rPr>
+          <w:rFonts w:ascii="Biome" w:hAnsi="Biome" w:cs="Biome"/>
           <w:szCs w:val="24"/>
         </w:rPr>
         <w:t>issues</w:t>
@@ -4860,6 +4984,7 @@
       <w:proofErr w:type="gramEnd"/>
       <w:r>
         <w:rPr>
+          <w:rFonts w:ascii="Biome" w:hAnsi="Biome" w:cs="Biome"/>
           <w:szCs w:val="24"/>
         </w:rPr>
         <w:t xml:space="preserve"> and providing related information whilst collecting information about the issue at hand and the customer with the issue, making sure they leave satisfied.</w:t>
@@ -4984,10 +5109,10 @@
         <w:tblLook w:val="04A0" w:firstRow="1" w:lastRow="0" w:firstColumn="1" w:lastColumn="0" w:noHBand="0" w:noVBand="1"/>
       </w:tblPr>
       <w:tblGrid>
-        <w:gridCol w:w="2154"/>
-        <w:gridCol w:w="2213"/>
-        <w:gridCol w:w="2155"/>
-        <w:gridCol w:w="2178"/>
+        <w:gridCol w:w="1636"/>
+        <w:gridCol w:w="2145"/>
+        <w:gridCol w:w="2161"/>
+        <w:gridCol w:w="2758"/>
       </w:tblGrid>
       <w:tr>
         <w:trPr>
@@ -5079,13 +5204,16 @@
             <w:pPr>
               <w:pStyle w:val="Body"/>
               <w:rPr>
+                <w:rFonts w:ascii="Biome" w:hAnsi="Biome" w:cs="Biome"/>
                 <w:szCs w:val="24"/>
               </w:rPr>
             </w:pPr>
             <w:r>
               <w:rPr>
-                <w:szCs w:val="24"/>
-              </w:rPr>
+                <w:rFonts w:ascii="Biome" w:hAnsi="Biome" w:cs="Biome"/>
+                <w:szCs w:val="24"/>
+              </w:rPr>
+              <w:lastRenderedPageBreak/>
               <w:t>Unity 3D</w:t>
             </w:r>
           </w:p>
@@ -5098,11 +5226,13 @@
             <w:pPr>
               <w:pStyle w:val="Body"/>
               <w:rPr>
+                <w:rFonts w:ascii="Biome" w:hAnsi="Biome" w:cs="Biome"/>
                 <w:szCs w:val="24"/>
               </w:rPr>
             </w:pPr>
             <w:r>
               <w:rPr>
+                <w:rFonts w:ascii="Biome" w:hAnsi="Biome" w:cs="Biome"/>
                 <w:szCs w:val="24"/>
               </w:rPr>
               <w:t>Developing the game – coding, placing the virtual world objects, testing, etc</w:t>
@@ -5117,9 +5247,81 @@
             <w:pPr>
               <w:pStyle w:val="Body"/>
               <w:rPr>
+                <w:rFonts w:ascii="Biome" w:hAnsi="Biome" w:cs="Biome"/>
                 <w:szCs w:val="24"/>
               </w:rPr>
             </w:pPr>
+            <w:r>
+              <w:rPr>
+                <w:rFonts w:ascii="Biome" w:hAnsi="Biome" w:cs="Biome"/>
+                <w:szCs w:val="24"/>
+              </w:rPr>
+              <w:t>Scene view for visual editing - manipulating and adding objects (assets) into the game environment.</w:t>
+            </w:r>
+          </w:p>
+          <w:p>
+            <w:pPr>
+              <w:pStyle w:val="Body"/>
+              <w:rPr>
+                <w:rFonts w:ascii="Biome" w:hAnsi="Biome" w:cs="Biome"/>
+                <w:szCs w:val="24"/>
+              </w:rPr>
+            </w:pPr>
+            <w:r>
+              <w:rPr>
+                <w:rFonts w:ascii="Biome" w:hAnsi="Biome" w:cs="Biome"/>
+                <w:szCs w:val="24"/>
+              </w:rPr>
+              <w:t>Game view for viewing the perspective of what the player would see in the current build of the game.</w:t>
+            </w:r>
+          </w:p>
+          <w:p>
+            <w:pPr>
+              <w:pStyle w:val="Body"/>
+              <w:rPr>
+                <w:rFonts w:ascii="Biome" w:hAnsi="Biome" w:cs="Biome"/>
+                <w:szCs w:val="24"/>
+              </w:rPr>
+            </w:pPr>
+            <w:r>
+              <w:rPr>
+                <w:rFonts w:ascii="Biome" w:hAnsi="Biome" w:cs="Biome"/>
+                <w:szCs w:val="24"/>
+              </w:rPr>
+              <w:t>Physics engine for game objects to interact with each other and simulate real-world physics.</w:t>
+            </w:r>
+          </w:p>
+          <w:p>
+            <w:pPr>
+              <w:pStyle w:val="Body"/>
+              <w:rPr>
+                <w:rFonts w:ascii="Biome" w:hAnsi="Biome" w:cs="Biome"/>
+                <w:szCs w:val="24"/>
+              </w:rPr>
+            </w:pPr>
+            <w:r>
+              <w:rPr>
+                <w:rFonts w:ascii="Biome" w:hAnsi="Biome" w:cs="Biome"/>
+                <w:szCs w:val="24"/>
+              </w:rPr>
+              <w:t>Plugins/libraries to extend functionality of the software based on user needs.</w:t>
+            </w:r>
+          </w:p>
+          <w:p>
+            <w:pPr>
+              <w:pStyle w:val="Body"/>
+              <w:rPr>
+                <w:rFonts w:ascii="Biome" w:hAnsi="Biome" w:cs="Biome"/>
+                <w:szCs w:val="24"/>
+              </w:rPr>
+            </w:pPr>
+            <w:r>
+              <w:rPr>
+                <w:rFonts w:ascii="Biome" w:hAnsi="Biome" w:cs="Biome"/>
+                <w:szCs w:val="24"/>
+              </w:rPr>
+              <w:t>VR compatibility with exporting and importing projects.</w:t>
+            </w:r>
           </w:p>
         </w:tc>
         <w:tc>
@@ -5130,9 +5332,49 @@
             <w:pPr>
               <w:pStyle w:val="Body"/>
               <w:rPr>
+                <w:rFonts w:ascii="Biome" w:hAnsi="Biome" w:cs="Biome"/>
                 <w:szCs w:val="24"/>
               </w:rPr>
             </w:pPr>
+            <w:r>
+              <w:rPr>
+                <w:rFonts w:ascii="Biome" w:hAnsi="Biome" w:cs="Biome"/>
+                <w:szCs w:val="24"/>
+              </w:rPr>
+              <w:t>No external code libraries – version control and collaborative work when using multiple code libraries in a project is very tedious with no out-of-the box way to centralise these code libraries. Causing potential file disarray.</w:t>
+            </w:r>
+          </w:p>
+          <w:p>
+            <w:pPr>
+              <w:pStyle w:val="Body"/>
+              <w:rPr>
+                <w:rFonts w:ascii="Biome" w:hAnsi="Biome" w:cs="Biome"/>
+                <w:szCs w:val="24"/>
+              </w:rPr>
+            </w:pPr>
+            <w:r>
+              <w:rPr>
+                <w:rFonts w:ascii="Biome" w:hAnsi="Biome" w:cs="Biome"/>
+                <w:szCs w:val="24"/>
+              </w:rPr>
+              <w:t>Garbage collection is less efficient than competitor’s software.</w:t>
+            </w:r>
+          </w:p>
+          <w:p>
+            <w:pPr>
+              <w:pStyle w:val="Body"/>
+              <w:rPr>
+                <w:rFonts w:ascii="Biome" w:hAnsi="Biome" w:cs="Biome"/>
+                <w:szCs w:val="24"/>
+              </w:rPr>
+            </w:pPr>
+            <w:r>
+              <w:rPr>
+                <w:rFonts w:ascii="Biome" w:hAnsi="Biome" w:cs="Biome"/>
+                <w:szCs w:val="24"/>
+              </w:rPr>
+              <w:t>Frequent updates means unless you use an older version for a length of time, your project will be breaking frequently and add to development/testing time.</w:t>
+            </w:r>
           </w:p>
         </w:tc>
       </w:tr>
@@ -5145,13 +5387,16 @@
             <w:pPr>
               <w:pStyle w:val="Body"/>
               <w:rPr>
+                <w:rFonts w:ascii="Biome" w:hAnsi="Biome" w:cs="Biome"/>
                 <w:szCs w:val="24"/>
               </w:rPr>
             </w:pPr>
             <w:r>
               <w:rPr>
-                <w:szCs w:val="24"/>
-              </w:rPr>
+                <w:rFonts w:ascii="Biome" w:hAnsi="Biome" w:cs="Biome"/>
+                <w:szCs w:val="24"/>
+              </w:rPr>
+              <w:lastRenderedPageBreak/>
               <w:t>Maya</w:t>
             </w:r>
           </w:p>
@@ -5164,11 +5409,13 @@
             <w:pPr>
               <w:pStyle w:val="Body"/>
               <w:rPr>
+                <w:rFonts w:ascii="Biome" w:hAnsi="Biome" w:cs="Biome"/>
                 <w:szCs w:val="24"/>
               </w:rPr>
             </w:pPr>
             <w:r>
               <w:rPr>
+                <w:rFonts w:ascii="Biome" w:hAnsi="Biome" w:cs="Biome"/>
                 <w:szCs w:val="24"/>
               </w:rPr>
               <w:t>3D asset creation</w:t>
@@ -5183,9 +5430,97 @@
             <w:pPr>
               <w:pStyle w:val="Body"/>
               <w:rPr>
+                <w:rFonts w:ascii="Biome" w:hAnsi="Biome" w:cs="Biome"/>
                 <w:szCs w:val="24"/>
               </w:rPr>
             </w:pPr>
+            <w:r>
+              <w:rPr>
+                <w:rFonts w:ascii="Biome" w:hAnsi="Biome" w:cs="Biome"/>
+                <w:szCs w:val="24"/>
+              </w:rPr>
+              <w:t>3D modelling</w:t>
+            </w:r>
+          </w:p>
+          <w:p>
+            <w:pPr>
+              <w:pStyle w:val="Body"/>
+              <w:rPr>
+                <w:rFonts w:ascii="Biome" w:hAnsi="Biome" w:cs="Biome"/>
+                <w:szCs w:val="24"/>
+              </w:rPr>
+            </w:pPr>
+            <w:r>
+              <w:rPr>
+                <w:rFonts w:ascii="Biome" w:hAnsi="Biome" w:cs="Biome"/>
+                <w:szCs w:val="24"/>
+              </w:rPr>
+              <w:t>UV unwrapping</w:t>
+            </w:r>
+          </w:p>
+          <w:p>
+            <w:pPr>
+              <w:pStyle w:val="Body"/>
+              <w:rPr>
+                <w:rFonts w:ascii="Biome" w:hAnsi="Biome" w:cs="Biome"/>
+                <w:szCs w:val="24"/>
+              </w:rPr>
+            </w:pPr>
+            <w:r>
+              <w:rPr>
+                <w:rFonts w:ascii="Biome" w:hAnsi="Biome" w:cs="Biome"/>
+                <w:szCs w:val="24"/>
+              </w:rPr>
+              <w:t>Animation</w:t>
+            </w:r>
+          </w:p>
+          <w:p>
+            <w:pPr>
+              <w:pStyle w:val="Body"/>
+              <w:rPr>
+                <w:rFonts w:ascii="Biome" w:hAnsi="Biome" w:cs="Biome"/>
+                <w:szCs w:val="24"/>
+              </w:rPr>
+            </w:pPr>
+            <w:r>
+              <w:rPr>
+                <w:rFonts w:ascii="Biome" w:hAnsi="Biome" w:cs="Biome"/>
+                <w:szCs w:val="24"/>
+              </w:rPr>
+              <w:t>Multiple file type exporting</w:t>
+            </w:r>
+          </w:p>
+          <w:p>
+            <w:pPr>
+              <w:pStyle w:val="Body"/>
+              <w:rPr>
+                <w:rFonts w:ascii="Biome" w:hAnsi="Biome" w:cs="Biome"/>
+                <w:szCs w:val="24"/>
+              </w:rPr>
+            </w:pPr>
+            <w:r>
+              <w:rPr>
+                <w:rFonts w:ascii="Biome" w:hAnsi="Biome" w:cs="Biome"/>
+                <w:szCs w:val="24"/>
+              </w:rPr>
+              <w:t>Skeleton setup up</w:t>
+            </w:r>
+          </w:p>
+          <w:p>
+            <w:pPr>
+              <w:pStyle w:val="Body"/>
+              <w:rPr>
+                <w:rFonts w:ascii="Biome" w:hAnsi="Biome" w:cs="Biome"/>
+                <w:szCs w:val="24"/>
+              </w:rPr>
+            </w:pPr>
+            <w:r>
+              <w:rPr>
+                <w:rFonts w:ascii="Biome" w:hAnsi="Biome" w:cs="Biome"/>
+                <w:szCs w:val="24"/>
+              </w:rPr>
+              <w:t>Playback viewport to view animations of an asset.</w:t>
+            </w:r>
           </w:p>
         </w:tc>
         <w:tc>
@@ -5196,6 +5531,23 @@
             <w:pPr>
               <w:pStyle w:val="Body"/>
               <w:rPr>
+                <w:rFonts w:ascii="Biome" w:hAnsi="Biome" w:cs="Biome"/>
+                <w:szCs w:val="24"/>
+              </w:rPr>
+            </w:pPr>
+            <w:r>
+              <w:rPr>
+                <w:rFonts w:ascii="Biome" w:hAnsi="Biome" w:cs="Biome"/>
+                <w:szCs w:val="24"/>
+              </w:rPr>
+              <w:t>Fairly buggy and performance heavy on computer resources.</w:t>
+            </w:r>
+          </w:p>
+          <w:p>
+            <w:pPr>
+              <w:pStyle w:val="Body"/>
+              <w:rPr>
+                <w:rFonts w:ascii="Biome" w:hAnsi="Biome" w:cs="Biome"/>
                 <w:szCs w:val="24"/>
               </w:rPr>
             </w:pPr>
@@ -5211,11 +5563,13 @@
             <w:pPr>
               <w:pStyle w:val="Body"/>
               <w:rPr>
+                <w:rFonts w:ascii="Biome" w:hAnsi="Biome" w:cs="Biome"/>
                 <w:szCs w:val="24"/>
               </w:rPr>
             </w:pPr>
             <w:r>
               <w:rPr>
+                <w:rFonts w:ascii="Biome" w:hAnsi="Biome" w:cs="Biome"/>
                 <w:szCs w:val="24"/>
               </w:rPr>
               <w:t>GitHub</w:t>
@@ -5230,11 +5584,13 @@
             <w:pPr>
               <w:pStyle w:val="Body"/>
               <w:rPr>
+                <w:rFonts w:ascii="Biome" w:hAnsi="Biome" w:cs="Biome"/>
                 <w:szCs w:val="24"/>
               </w:rPr>
             </w:pPr>
             <w:r>
               <w:rPr>
+                <w:rFonts w:ascii="Biome" w:hAnsi="Biome" w:cs="Biome"/>
                 <w:szCs w:val="24"/>
               </w:rPr>
               <w:t>Version control</w:t>
@@ -5249,9 +5605,65 @@
             <w:pPr>
               <w:pStyle w:val="Body"/>
               <w:rPr>
+                <w:rFonts w:ascii="Biome" w:hAnsi="Biome" w:cs="Biome"/>
                 <w:szCs w:val="24"/>
               </w:rPr>
             </w:pPr>
+            <w:r>
+              <w:rPr>
+                <w:rFonts w:ascii="Biome" w:hAnsi="Biome" w:cs="Biome"/>
+                <w:szCs w:val="24"/>
+              </w:rPr>
+              <w:t>Easy project management</w:t>
+            </w:r>
+          </w:p>
+          <w:p>
+            <w:pPr>
+              <w:pStyle w:val="Body"/>
+              <w:rPr>
+                <w:rFonts w:ascii="Biome" w:hAnsi="Biome" w:cs="Biome"/>
+                <w:szCs w:val="24"/>
+              </w:rPr>
+            </w:pPr>
+            <w:r>
+              <w:rPr>
+                <w:rFonts w:ascii="Biome" w:hAnsi="Biome" w:cs="Biome"/>
+                <w:szCs w:val="24"/>
+              </w:rPr>
+              <w:t>Collaborative coding</w:t>
+            </w:r>
+          </w:p>
+          <w:p>
+            <w:pPr>
+              <w:pStyle w:val="Body"/>
+              <w:rPr>
+                <w:rFonts w:ascii="Biome" w:hAnsi="Biome" w:cs="Biome"/>
+                <w:szCs w:val="24"/>
+              </w:rPr>
+            </w:pPr>
+            <w:r>
+              <w:rPr>
+                <w:rFonts w:ascii="Biome" w:hAnsi="Biome" w:cs="Biome"/>
+                <w:szCs w:val="24"/>
+              </w:rPr>
+              <w:t>Code/project review</w:t>
+            </w:r>
+          </w:p>
+          <w:p>
+            <w:pPr>
+              <w:pStyle w:val="Body"/>
+              <w:rPr>
+                <w:rFonts w:ascii="Biome" w:hAnsi="Biome" w:cs="Biome"/>
+                <w:szCs w:val="24"/>
+              </w:rPr>
+            </w:pPr>
+            <w:r>
+              <w:rPr>
+                <w:rFonts w:ascii="Biome" w:hAnsi="Biome" w:cs="Biome"/>
+                <w:szCs w:val="24"/>
+              </w:rPr>
+              <w:t>Public repositories for public sharing of projects</w:t>
+            </w:r>
           </w:p>
         </w:tc>
         <w:tc>
@@ -5262,9 +5674,49 @@
             <w:pPr>
               <w:pStyle w:val="Body"/>
               <w:rPr>
+                <w:rFonts w:ascii="Biome" w:hAnsi="Biome" w:cs="Biome"/>
                 <w:szCs w:val="24"/>
               </w:rPr>
             </w:pPr>
+            <w:r>
+              <w:rPr>
+                <w:rFonts w:ascii="Biome" w:hAnsi="Biome" w:cs="Biome"/>
+                <w:szCs w:val="24"/>
+              </w:rPr>
+              <w:t>Push size limit to a repository is 2GB</w:t>
+            </w:r>
+          </w:p>
+          <w:p>
+            <w:pPr>
+              <w:pStyle w:val="Body"/>
+              <w:rPr>
+                <w:rFonts w:ascii="Biome" w:hAnsi="Biome" w:cs="Biome"/>
+                <w:szCs w:val="24"/>
+              </w:rPr>
+            </w:pPr>
+            <w:r>
+              <w:rPr>
+                <w:rFonts w:ascii="Biome" w:hAnsi="Biome" w:cs="Biome"/>
+                <w:szCs w:val="24"/>
+              </w:rPr>
+              <w:t>Max size of each repository is 100GB</w:t>
+            </w:r>
+          </w:p>
+          <w:p>
+            <w:pPr>
+              <w:pStyle w:val="Body"/>
+              <w:rPr>
+                <w:rFonts w:ascii="Biome" w:hAnsi="Biome" w:cs="Biome"/>
+                <w:szCs w:val="24"/>
+              </w:rPr>
+            </w:pPr>
+            <w:r>
+              <w:rPr>
+                <w:rFonts w:ascii="Biome" w:hAnsi="Biome" w:cs="Biome"/>
+                <w:szCs w:val="24"/>
+              </w:rPr>
+              <w:t>Individual files must be smaller than 2GB</w:t>
+            </w:r>
           </w:p>
         </w:tc>
       </w:tr>
@@ -5277,14 +5729,17 @@
             <w:pPr>
               <w:pStyle w:val="Body"/>
               <w:rPr>
+                <w:rFonts w:ascii="Biome" w:hAnsi="Biome" w:cs="Biome"/>
                 <w:szCs w:val="24"/>
               </w:rPr>
             </w:pPr>
             <w:proofErr w:type="spellStart"/>
             <w:r>
               <w:rPr>
-                <w:szCs w:val="24"/>
-              </w:rPr>
+                <w:rFonts w:ascii="Biome" w:hAnsi="Biome" w:cs="Biome"/>
+                <w:szCs w:val="24"/>
+              </w:rPr>
+              <w:lastRenderedPageBreak/>
               <w:t>Nuclino</w:t>
             </w:r>
             <w:proofErr w:type="spellEnd"/>
@@ -5298,11 +5753,13 @@
             <w:pPr>
               <w:pStyle w:val="Body"/>
               <w:rPr>
+                <w:rFonts w:ascii="Biome" w:hAnsi="Biome" w:cs="Biome"/>
                 <w:szCs w:val="24"/>
               </w:rPr>
             </w:pPr>
             <w:r>
               <w:rPr>
+                <w:rFonts w:ascii="Biome" w:hAnsi="Biome" w:cs="Biome"/>
                 <w:szCs w:val="24"/>
               </w:rPr>
               <w:t>Brainstorming, mood-boarding, and developing a dynamic Game Design Document collaboratively.</w:t>
@@ -5317,9 +5774,65 @@
             <w:pPr>
               <w:pStyle w:val="Body"/>
               <w:rPr>
+                <w:rFonts w:ascii="Biome" w:hAnsi="Biome" w:cs="Biome"/>
                 <w:szCs w:val="24"/>
               </w:rPr>
             </w:pPr>
+            <w:r>
+              <w:rPr>
+                <w:rFonts w:ascii="Biome" w:hAnsi="Biome" w:cs="Biome"/>
+                <w:szCs w:val="24"/>
+              </w:rPr>
+              <w:t>2GB per team for items within the workspace</w:t>
+            </w:r>
+          </w:p>
+          <w:p>
+            <w:pPr>
+              <w:pStyle w:val="Body"/>
+              <w:rPr>
+                <w:rFonts w:ascii="Biome" w:hAnsi="Biome" w:cs="Biome"/>
+                <w:szCs w:val="24"/>
+              </w:rPr>
+            </w:pPr>
+            <w:r>
+              <w:rPr>
+                <w:rFonts w:ascii="Biome" w:hAnsi="Biome" w:cs="Biome"/>
+                <w:szCs w:val="24"/>
+              </w:rPr>
+              <w:t>Workspace splitting using fields and items</w:t>
+            </w:r>
+          </w:p>
+          <w:p>
+            <w:pPr>
+              <w:pStyle w:val="Body"/>
+              <w:rPr>
+                <w:rFonts w:ascii="Biome" w:hAnsi="Biome" w:cs="Biome"/>
+                <w:szCs w:val="24"/>
+              </w:rPr>
+            </w:pPr>
+            <w:r>
+              <w:rPr>
+                <w:rFonts w:ascii="Biome" w:hAnsi="Biome" w:cs="Biome"/>
+                <w:szCs w:val="24"/>
+              </w:rPr>
+              <w:t>Collaborative sharing of comments and workspace</w:t>
+            </w:r>
+          </w:p>
+          <w:p>
+            <w:pPr>
+              <w:pStyle w:val="Body"/>
+              <w:rPr>
+                <w:rFonts w:ascii="Biome" w:hAnsi="Biome" w:cs="Biome"/>
+                <w:szCs w:val="24"/>
+              </w:rPr>
+            </w:pPr>
+            <w:r>
+              <w:rPr>
+                <w:rFonts w:ascii="Biome" w:hAnsi="Biome" w:cs="Biome"/>
+                <w:szCs w:val="24"/>
+              </w:rPr>
+              <w:t>Role assigning</w:t>
+            </w:r>
           </w:p>
         </w:tc>
         <w:tc>
@@ -5330,9 +5843,65 @@
             <w:pPr>
               <w:pStyle w:val="Body"/>
               <w:rPr>
+                <w:rFonts w:ascii="Biome" w:hAnsi="Biome" w:cs="Biome"/>
                 <w:szCs w:val="24"/>
               </w:rPr>
             </w:pPr>
+            <w:r>
+              <w:rPr>
+                <w:rFonts w:ascii="Biome" w:hAnsi="Biome" w:cs="Biome"/>
+                <w:szCs w:val="24"/>
+              </w:rPr>
+              <w:t xml:space="preserve">Better features of </w:t>
+            </w:r>
+            <w:proofErr w:type="spellStart"/>
+            <w:r>
+              <w:rPr>
+                <w:rFonts w:ascii="Biome" w:hAnsi="Biome" w:cs="Biome"/>
+                <w:szCs w:val="24"/>
+              </w:rPr>
+              <w:t>Nuclino</w:t>
+            </w:r>
+            <w:proofErr w:type="spellEnd"/>
+            <w:r>
+              <w:rPr>
+                <w:rFonts w:ascii="Biome" w:hAnsi="Biome" w:cs="Biome"/>
+                <w:szCs w:val="24"/>
+              </w:rPr>
+              <w:t xml:space="preserve"> are in the paid version</w:t>
+            </w:r>
+          </w:p>
+          <w:p>
+            <w:pPr>
+              <w:pStyle w:val="Body"/>
+              <w:rPr>
+                <w:rFonts w:ascii="Biome" w:hAnsi="Biome" w:cs="Biome"/>
+                <w:szCs w:val="24"/>
+              </w:rPr>
+            </w:pPr>
+            <w:r>
+              <w:rPr>
+                <w:rFonts w:ascii="Biome" w:hAnsi="Biome" w:cs="Biome"/>
+                <w:szCs w:val="24"/>
+              </w:rPr>
+              <w:t>Limits are 2GB for a workspace in the free version, and 10GB in the paid.</w:t>
+            </w:r>
+          </w:p>
+          <w:p>
+            <w:pPr>
+              <w:pStyle w:val="Body"/>
+              <w:rPr>
+                <w:rFonts w:ascii="Biome" w:hAnsi="Biome" w:cs="Biome"/>
+                <w:szCs w:val="24"/>
+              </w:rPr>
+            </w:pPr>
+            <w:r>
+              <w:rPr>
+                <w:rFonts w:ascii="Biome" w:hAnsi="Biome" w:cs="Biome"/>
+                <w:szCs w:val="24"/>
+              </w:rPr>
+              <w:t>Requires online connection.</w:t>
+            </w:r>
           </w:p>
         </w:tc>
       </w:tr>
@@ -5345,11 +5914,13 @@
             <w:pPr>
               <w:pStyle w:val="Body"/>
               <w:rPr>
+                <w:rFonts w:ascii="Biome" w:hAnsi="Biome" w:cs="Biome"/>
                 <w:szCs w:val="24"/>
               </w:rPr>
             </w:pPr>
             <w:r>
               <w:rPr>
+                <w:rFonts w:ascii="Biome" w:hAnsi="Biome" w:cs="Biome"/>
                 <w:szCs w:val="24"/>
               </w:rPr>
               <w:t>Trello</w:t>
@@ -5364,11 +5935,13 @@
             <w:pPr>
               <w:pStyle w:val="Body"/>
               <w:rPr>
+                <w:rFonts w:ascii="Biome" w:hAnsi="Biome" w:cs="Biome"/>
                 <w:szCs w:val="24"/>
               </w:rPr>
             </w:pPr>
             <w:r>
               <w:rPr>
+                <w:rFonts w:ascii="Biome" w:hAnsi="Biome" w:cs="Biome"/>
                 <w:szCs w:val="24"/>
               </w:rPr>
               <w:t>Task tracking and assignment</w:t>
@@ -5383,9 +5956,97 @@
             <w:pPr>
               <w:pStyle w:val="Body"/>
               <w:rPr>
+                <w:rFonts w:ascii="Biome" w:hAnsi="Biome" w:cs="Biome"/>
                 <w:szCs w:val="24"/>
               </w:rPr>
             </w:pPr>
+            <w:r>
+              <w:rPr>
+                <w:rFonts w:ascii="Biome" w:hAnsi="Biome" w:cs="Biome"/>
+                <w:szCs w:val="24"/>
+              </w:rPr>
+              <w:t>Role assignation</w:t>
+            </w:r>
+          </w:p>
+          <w:p>
+            <w:pPr>
+              <w:pStyle w:val="Body"/>
+              <w:rPr>
+                <w:rFonts w:ascii="Biome" w:hAnsi="Biome" w:cs="Biome"/>
+                <w:szCs w:val="24"/>
+              </w:rPr>
+            </w:pPr>
+            <w:r>
+              <w:rPr>
+                <w:rFonts w:ascii="Biome" w:hAnsi="Biome" w:cs="Biome"/>
+                <w:szCs w:val="24"/>
+              </w:rPr>
+              <w:t>Task assignation</w:t>
+            </w:r>
+          </w:p>
+          <w:p>
+            <w:pPr>
+              <w:pStyle w:val="Body"/>
+              <w:rPr>
+                <w:rFonts w:ascii="Biome" w:hAnsi="Biome" w:cs="Biome"/>
+                <w:szCs w:val="24"/>
+              </w:rPr>
+            </w:pPr>
+            <w:r>
+              <w:rPr>
+                <w:rFonts w:ascii="Biome" w:hAnsi="Biome" w:cs="Biome"/>
+                <w:szCs w:val="24"/>
+              </w:rPr>
+              <w:t>Task tracking in multiple workspaces</w:t>
+            </w:r>
+          </w:p>
+          <w:p>
+            <w:pPr>
+              <w:pStyle w:val="Body"/>
+              <w:rPr>
+                <w:rFonts w:ascii="Biome" w:hAnsi="Biome" w:cs="Biome"/>
+                <w:szCs w:val="24"/>
+              </w:rPr>
+            </w:pPr>
+            <w:r>
+              <w:rPr>
+                <w:rFonts w:ascii="Biome" w:hAnsi="Biome" w:cs="Biome"/>
+                <w:szCs w:val="24"/>
+              </w:rPr>
+              <w:t>Collaborative work on task management in a project</w:t>
+            </w:r>
+          </w:p>
+          <w:p>
+            <w:pPr>
+              <w:pStyle w:val="Body"/>
+              <w:rPr>
+                <w:rFonts w:ascii="Biome" w:hAnsi="Biome" w:cs="Biome"/>
+                <w:szCs w:val="24"/>
+              </w:rPr>
+            </w:pPr>
+            <w:r>
+              <w:rPr>
+                <w:rFonts w:ascii="Biome" w:hAnsi="Biome" w:cs="Biome"/>
+                <w:szCs w:val="24"/>
+              </w:rPr>
+              <w:t>Dark mode</w:t>
+            </w:r>
+          </w:p>
+          <w:p>
+            <w:pPr>
+              <w:pStyle w:val="Body"/>
+              <w:rPr>
+                <w:rFonts w:ascii="Biome" w:hAnsi="Biome" w:cs="Biome"/>
+                <w:szCs w:val="24"/>
+              </w:rPr>
+            </w:pPr>
+            <w:r>
+              <w:rPr>
+                <w:rFonts w:ascii="Biome" w:hAnsi="Biome" w:cs="Biome"/>
+                <w:szCs w:val="24"/>
+              </w:rPr>
+              <w:t>Label creation to mark tasks</w:t>
+            </w:r>
           </w:p>
         </w:tc>
         <w:tc>
@@ -5396,9 +6057,65 @@
             <w:pPr>
               <w:pStyle w:val="Body"/>
               <w:rPr>
+                <w:rFonts w:ascii="Biome" w:hAnsi="Biome" w:cs="Biome"/>
                 <w:szCs w:val="24"/>
               </w:rPr>
             </w:pPr>
+            <w:r>
+              <w:rPr>
+                <w:rFonts w:ascii="Biome" w:hAnsi="Biome" w:cs="Biome"/>
+                <w:szCs w:val="24"/>
+              </w:rPr>
+              <w:t>Requires online connectivity</w:t>
+            </w:r>
+          </w:p>
+          <w:p>
+            <w:pPr>
+              <w:pStyle w:val="Body"/>
+              <w:rPr>
+                <w:rFonts w:ascii="Biome" w:hAnsi="Biome" w:cs="Biome"/>
+                <w:szCs w:val="24"/>
+              </w:rPr>
+            </w:pPr>
+            <w:r>
+              <w:rPr>
+                <w:rFonts w:ascii="Biome" w:hAnsi="Biome" w:cs="Biome"/>
+                <w:szCs w:val="24"/>
+              </w:rPr>
+              <w:t>A task/card is limited to one project</w:t>
+            </w:r>
+          </w:p>
+          <w:p>
+            <w:pPr>
+              <w:pStyle w:val="Body"/>
+              <w:rPr>
+                <w:rFonts w:ascii="Biome" w:hAnsi="Biome" w:cs="Biome"/>
+                <w:szCs w:val="24"/>
+              </w:rPr>
+            </w:pPr>
+            <w:r>
+              <w:rPr>
+                <w:rFonts w:ascii="Biome" w:hAnsi="Biome" w:cs="Biome"/>
+                <w:szCs w:val="24"/>
+              </w:rPr>
+              <w:t>Readability gets a little poor with a large project and many tasks</w:t>
+            </w:r>
+          </w:p>
+          <w:p>
+            <w:pPr>
+              <w:pStyle w:val="Body"/>
+              <w:rPr>
+                <w:rFonts w:ascii="Biome" w:hAnsi="Biome" w:cs="Biome"/>
+                <w:szCs w:val="24"/>
+              </w:rPr>
+            </w:pPr>
+            <w:r>
+              <w:rPr>
+                <w:rFonts w:ascii="Biome" w:hAnsi="Biome" w:cs="Biome"/>
+                <w:szCs w:val="24"/>
+              </w:rPr>
+              <w:t>Limited storage allowance.</w:t>
+            </w:r>
           </w:p>
         </w:tc>
       </w:tr>
@@ -5895,6 +6612,7 @@
         </w:rPr>
       </w:pPr>
       <w:r>
+        <w:lastRenderedPageBreak/>
         <w:t>Student name, signature and date</w:t>
       </w:r>
     </w:p>
@@ -9582,13 +10300,14 @@
   <w:rsids>
     <w:rsidRoot w:val="002D0087"/>
     <w:rsid w:val="002D0087"/>
+    <w:rsid w:val="00681D90"/>
     <w:rsid w:val="0077743A"/>
     <w:rsid w:val="00935D00"/>
     <w:rsid w:val="00937A5A"/>
     <w:rsid w:val="00C36548"/>
     <w:rsid w:val="00C519DF"/>
+    <w:rsid w:val="00C800F2"/>
     <w:rsid w:val="00D563E1"/>
-    <w:rsid w:val="00D90D38"/>
     <w:rsid w:val="00E74B09"/>
     <w:rsid w:val="00FB5207"/>
     <w:rsid w:val="00FF6728"/>

</xml_diff>